<commit_message>
decision pooints need polish, section 4 need to be done.
</commit_message>
<xml_diff>
--- a/1058016.docx
+++ b/1058016.docx
@@ -67,596 +67,148 @@
         <w:rPr>
           <w:rFonts w:eastAsiaTheme="minorEastAsia"/>
         </w:rPr>
-        <w:t xml:space="preserve">Suppose LessonLibrary is a browser-based search engine for </w:t>
-      </w:r>
-      <w:r>
-        <w:rPr>
-          <w:rFonts w:eastAsiaTheme="minorEastAsia"/>
-        </w:rPr>
-        <w:t xml:space="preserve">all sorts of lessons regardless of where you are and what you want to study, </w:t>
-      </w:r>
-      <w:r>
-        <w:rPr>
-          <w:rFonts w:eastAsiaTheme="minorEastAsia"/>
-        </w:rPr>
-        <w:t xml:space="preserve">then, while people are enjoying such convenient engine, there </w:t>
-      </w:r>
-      <w:r>
-        <w:rPr>
-          <w:rFonts w:eastAsiaTheme="minorEastAsia"/>
-        </w:rPr>
-        <w:t xml:space="preserve">some profound impacts </w:t>
-      </w:r>
-      <w:r>
-        <w:rPr>
-          <w:rFonts w:eastAsiaTheme="minorEastAsia"/>
-        </w:rPr>
-        <w:t>in</w:t>
-      </w:r>
-      <w:r>
-        <w:rPr>
-          <w:rFonts w:eastAsiaTheme="minorEastAsia"/>
-        </w:rPr>
-        <w:t xml:space="preserve"> the future. </w:t>
-      </w:r>
-    </w:p>
-    <w:p>
-      <w:pPr>
-        <w:autoSpaceDE w:val="0"/>
-        <w:autoSpaceDN w:val="0"/>
-        <w:adjustRightInd w:val="0"/>
-        <w:rPr>
-          <w:rFonts w:eastAsiaTheme="minorEastAsia"/>
-        </w:rPr>
-      </w:pPr>
-    </w:p>
-    <w:p>
-      <w:pPr>
-        <w:autoSpaceDE w:val="0"/>
-        <w:autoSpaceDN w:val="0"/>
-        <w:adjustRightInd w:val="0"/>
-        <w:rPr>
-          <w:rFonts w:eastAsiaTheme="minorEastAsia"/>
-        </w:rPr>
-      </w:pPr>
-      <w:r>
-        <w:rPr>
-          <w:rFonts w:eastAsiaTheme="minorEastAsia"/>
-        </w:rPr>
-        <w:t>Often</w:t>
-      </w:r>
-      <w:r>
-        <w:rPr>
-          <w:rFonts w:eastAsiaTheme="minorEastAsia"/>
-        </w:rPr>
-        <w:t xml:space="preserve">, people going into a doctor’s office start with a conversation like “I searched my symptoms </w:t>
-      </w:r>
-      <w:r>
-        <w:rPr>
-          <w:rFonts w:eastAsiaTheme="minorEastAsia"/>
-        </w:rPr>
-        <w:t>online and</w:t>
-      </w:r>
-      <w:r>
-        <w:rPr>
-          <w:rFonts w:eastAsiaTheme="minorEastAsia"/>
-        </w:rPr>
-        <w:t xml:space="preserve"> google told me….” As ECU Masters student, Michelle Hill, suggested, “[it is] tempting to use these tools to find out what may be causing your symptoms….” However, only 36 percent of the first diagnosis are correct</w:t>
-      </w:r>
-      <w:r>
-        <w:rPr>
-          <w:rFonts w:eastAsiaTheme="minorEastAsia"/>
-        </w:rPr>
-        <w:t xml:space="preserve"> (</w:t>
-      </w:r>
-      <w:r>
-        <w:t>Edith</w:t>
-      </w:r>
-      <w:r>
-        <w:t>, 2020)</w:t>
-      </w:r>
-      <w:r>
-        <w:rPr>
-          <w:rFonts w:eastAsiaTheme="minorEastAsia"/>
-        </w:rPr>
-        <w:t xml:space="preserve">. </w:t>
-      </w:r>
-      <w:r>
-        <w:rPr>
-          <w:rFonts w:eastAsiaTheme="minorEastAsia"/>
-        </w:rPr>
-        <w:t>Making a correct</w:t>
-      </w:r>
-      <w:r>
-        <w:rPr>
-          <w:rFonts w:eastAsiaTheme="minorEastAsia"/>
-        </w:rPr>
-        <w:t xml:space="preserve"> diagnosis requires not only checking symptoms but also taking medical courses</w:t>
-      </w:r>
-      <w:r>
-        <w:rPr>
-          <w:rFonts w:eastAsiaTheme="minorEastAsia"/>
-        </w:rPr>
-        <w:t>.</w:t>
-      </w:r>
-      <w:r>
-        <w:rPr>
-          <w:rFonts w:eastAsiaTheme="minorEastAsia"/>
-        </w:rPr>
-        <w:t xml:space="preserve"> </w:t>
-      </w:r>
-      <w:r>
-        <w:rPr>
-          <w:rFonts w:eastAsiaTheme="minorEastAsia"/>
-        </w:rPr>
-        <w:t>Therefore, w</w:t>
-      </w:r>
-      <w:r>
-        <w:rPr>
-          <w:rFonts w:eastAsiaTheme="minorEastAsia"/>
-        </w:rPr>
-        <w:t xml:space="preserve">hen people can find medical classes on LessonLibrary, the new opening </w:t>
-      </w:r>
-      <w:r>
-        <w:rPr>
-          <w:rFonts w:eastAsiaTheme="minorEastAsia"/>
-        </w:rPr>
-        <w:t>will be</w:t>
-      </w:r>
-      <w:r>
-        <w:rPr>
-          <w:rFonts w:eastAsiaTheme="minorEastAsia"/>
-        </w:rPr>
-        <w:t xml:space="preserve"> “I </w:t>
-      </w:r>
-      <w:r>
-        <w:rPr>
-          <w:rFonts w:eastAsiaTheme="minorEastAsia"/>
-        </w:rPr>
-        <w:t>took a</w:t>
-      </w:r>
-      <w:r>
-        <w:rPr>
-          <w:rFonts w:eastAsiaTheme="minorEastAsia"/>
-        </w:rPr>
-        <w:t xml:space="preserve"> cardiology lesson, and I believe I got an arrhythmia. </w:t>
-      </w:r>
-      <w:r>
-        <w:rPr>
-          <w:rFonts w:eastAsiaTheme="minorEastAsia"/>
-        </w:rPr>
-        <w:t>Can</w:t>
-      </w:r>
-      <w:r>
-        <w:rPr>
-          <w:rFonts w:eastAsiaTheme="minorEastAsia"/>
-        </w:rPr>
-        <w:t xml:space="preserve"> you help me to perform a catheter ablation</w:t>
-      </w:r>
-      <w:r>
-        <w:rPr>
-          <w:rFonts w:eastAsiaTheme="minorEastAsia"/>
-        </w:rPr>
-        <w:t xml:space="preserve"> </w:t>
-      </w:r>
-      <w:r>
-        <w:rPr>
-          <w:rFonts w:eastAsiaTheme="minorEastAsia"/>
-        </w:rPr>
-        <w:t>surgery</w:t>
-      </w:r>
-      <w:r>
-        <w:rPr>
-          <w:rStyle w:val="FootnoteReference"/>
-          <w:rFonts w:eastAsiaTheme="minorEastAsia"/>
-        </w:rPr>
-        <w:footnoteReference w:id="1"/>
-      </w:r>
-      <w:r>
-        <w:rPr>
-          <w:rFonts w:eastAsiaTheme="minorEastAsia"/>
-        </w:rPr>
-        <w:t>?”</w:t>
-      </w:r>
-    </w:p>
-    <w:p>
-      <w:pPr>
-        <w:autoSpaceDE w:val="0"/>
-        <w:autoSpaceDN w:val="0"/>
-        <w:adjustRightInd w:val="0"/>
-        <w:rPr>
-          <w:rFonts w:eastAsiaTheme="minorEastAsia"/>
-        </w:rPr>
-      </w:pPr>
-    </w:p>
-    <w:p>
-      <w:pPr>
-        <w:autoSpaceDE w:val="0"/>
-        <w:autoSpaceDN w:val="0"/>
-        <w:adjustRightInd w:val="0"/>
-        <w:rPr>
-          <w:rFonts w:eastAsiaTheme="minorEastAsia"/>
-        </w:rPr>
-      </w:pPr>
-      <w:r>
-        <w:rPr>
-          <w:rFonts w:eastAsiaTheme="minorEastAsia"/>
-        </w:rPr>
-        <w:t xml:space="preserve">When we can obtain a broad range of accessible courses online, the tuition of the public schools </w:t>
-      </w:r>
-      <w:r>
-        <w:rPr>
-          <w:rFonts w:eastAsiaTheme="minorEastAsia"/>
-        </w:rPr>
-        <w:t>will be</w:t>
-      </w:r>
-      <w:r>
-        <w:rPr>
-          <w:rFonts w:eastAsiaTheme="minorEastAsia"/>
-        </w:rPr>
-        <w:t xml:space="preserve"> cheaper, but that of the liberal art college will be more expensive. It is not uncommon for a large public school like the University of California, Berkeley to see one thousand students enrolled in one CS class. However, if we </w:t>
-      </w:r>
-      <w:r>
-        <w:rPr>
-          <w:rFonts w:eastAsiaTheme="minorEastAsia"/>
-        </w:rPr>
-        <w:t xml:space="preserve">can </w:t>
-      </w:r>
-      <w:r>
-        <w:rPr>
-          <w:rFonts w:eastAsiaTheme="minorEastAsia"/>
-        </w:rPr>
-        <w:t xml:space="preserve">find resources online, people might reconsider if the tuition is worthwhile. </w:t>
-      </w:r>
-      <w:r>
-        <w:rPr>
-          <w:rFonts w:eastAsiaTheme="minorEastAsia"/>
-        </w:rPr>
-        <w:t>F</w:t>
-      </w:r>
-      <w:r>
-        <w:rPr>
-          <w:rFonts w:eastAsiaTheme="minorEastAsia"/>
-        </w:rPr>
-        <w:t xml:space="preserve">or the liberal art college, </w:t>
-      </w:r>
-      <w:r>
-        <w:rPr>
-          <w:rFonts w:eastAsiaTheme="minorEastAsia"/>
-        </w:rPr>
-        <w:t xml:space="preserve">on the other side, </w:t>
-      </w:r>
-      <w:r>
-        <w:rPr>
-          <w:rFonts w:eastAsiaTheme="minorEastAsia"/>
-        </w:rPr>
-        <w:t xml:space="preserve">professors are destined to concentrate more on their teaching responsibilities, and personalized tutoring would differentiate them from online courses and </w:t>
-      </w:r>
-      <w:r>
-        <w:rPr>
-          <w:rFonts w:eastAsiaTheme="minorEastAsia"/>
-        </w:rPr>
-        <w:t xml:space="preserve">therefore </w:t>
-      </w:r>
-      <w:r>
-        <w:rPr>
-          <w:rFonts w:eastAsiaTheme="minorEastAsia"/>
-        </w:rPr>
-        <w:t>be more expensive.</w:t>
-      </w:r>
-    </w:p>
-    <w:p>
-      <w:pPr>
-        <w:autoSpaceDE w:val="0"/>
-        <w:autoSpaceDN w:val="0"/>
-        <w:adjustRightInd w:val="0"/>
-        <w:rPr>
-          <w:rFonts w:eastAsiaTheme="minorEastAsia"/>
-        </w:rPr>
-      </w:pPr>
-    </w:p>
-    <w:p>
-      <w:pPr>
-        <w:autoSpaceDE w:val="0"/>
-        <w:autoSpaceDN w:val="0"/>
-        <w:adjustRightInd w:val="0"/>
-        <w:rPr>
-          <w:rFonts w:eastAsiaTheme="minorEastAsia"/>
-        </w:rPr>
-      </w:pPr>
-      <w:r>
-        <w:rPr>
-          <w:rFonts w:eastAsiaTheme="minorEastAsia"/>
-        </w:rPr>
-        <w:t>When LessonLibrary control</w:t>
-      </w:r>
-      <w:r>
-        <w:rPr>
-          <w:rFonts w:eastAsiaTheme="minorEastAsia"/>
-        </w:rPr>
-        <w:t>s</w:t>
-      </w:r>
-      <w:r>
-        <w:rPr>
-          <w:rFonts w:eastAsiaTheme="minorEastAsia"/>
-        </w:rPr>
-        <w:t xml:space="preserve"> over the search results, governments might use the engine to foster cultural imperialism</w:t>
-      </w:r>
-      <w:r>
-        <w:rPr>
-          <w:rFonts w:eastAsiaTheme="minorEastAsia"/>
-        </w:rPr>
-        <w:t xml:space="preserve"> to influence the citizens of other countr</w:t>
-      </w:r>
-      <w:r>
-        <w:rPr>
-          <w:rFonts w:eastAsiaTheme="minorEastAsia"/>
-        </w:rPr>
-        <w:t>ies</w:t>
-      </w:r>
-      <w:r>
-        <w:rPr>
-          <w:rFonts w:eastAsiaTheme="minorEastAsia"/>
-        </w:rPr>
-        <w:t xml:space="preserve"> </w:t>
-      </w:r>
-      <w:r>
-        <w:rPr>
-          <w:rFonts w:eastAsiaTheme="minorEastAsia"/>
-        </w:rPr>
-        <w:t>favoring</w:t>
-      </w:r>
-      <w:r>
-        <w:rPr>
-          <w:rFonts w:eastAsiaTheme="minorEastAsia"/>
-        </w:rPr>
-        <w:t xml:space="preserve"> </w:t>
-      </w:r>
-      <w:r>
-        <w:rPr>
-          <w:rFonts w:eastAsiaTheme="minorEastAsia"/>
-        </w:rPr>
-        <w:t>one over another</w:t>
-      </w:r>
-      <w:r>
-        <w:rPr>
-          <w:rFonts w:eastAsiaTheme="minorEastAsia"/>
-        </w:rPr>
-        <w:t xml:space="preserve">. It has been a pervasive </w:t>
-      </w:r>
-      <w:r>
-        <w:rPr>
-          <w:rFonts w:eastAsiaTheme="minorEastAsia"/>
-        </w:rPr>
-        <w:t xml:space="preserve">phenomenon </w:t>
-      </w:r>
-      <w:r>
-        <w:rPr>
-          <w:rFonts w:eastAsiaTheme="minorEastAsia"/>
-        </w:rPr>
-        <w:t>throughout history. During the early 19th century, European colonized Zimbabwe, and early church groups developed missions to impose European religious and esthetic values on Africans and condemned traditional forms of expressive culture</w:t>
-      </w:r>
-      <w:r>
-        <w:rPr>
-          <w:rFonts w:eastAsiaTheme="minorEastAsia"/>
-        </w:rPr>
-        <w:t xml:space="preserve"> </w:t>
-      </w:r>
-      <w:r>
-        <w:rPr>
-          <w:rFonts w:eastAsiaTheme="minorEastAsia"/>
-        </w:rPr>
-        <w:t>(</w:t>
-      </w:r>
-      <w:r>
-        <w:t>Von</w:t>
-      </w:r>
-      <w:r>
-        <w:t>, 1994)</w:t>
-      </w:r>
-      <w:r>
-        <w:rPr>
-          <w:rFonts w:eastAsiaTheme="minorEastAsia"/>
-        </w:rPr>
-        <w:t>. Even today, there is unofficial evidence that certain non-governmental groups are committed to the establishment and strengthening of democratic institutions across the world by supporting filming misleading documentaries.</w:t>
-      </w:r>
-    </w:p>
-    <w:p>
-      <w:pPr>
-        <w:autoSpaceDE w:val="0"/>
-        <w:autoSpaceDN w:val="0"/>
-        <w:adjustRightInd w:val="0"/>
-        <w:rPr>
-          <w:rFonts w:eastAsiaTheme="minorEastAsia"/>
-        </w:rPr>
-      </w:pPr>
-    </w:p>
-    <w:p>
-      <w:pPr>
-        <w:autoSpaceDE w:val="0"/>
-        <w:autoSpaceDN w:val="0"/>
-        <w:adjustRightInd w:val="0"/>
-        <w:rPr>
-          <w:rFonts w:eastAsiaTheme="minorEastAsia"/>
-        </w:rPr>
-      </w:pPr>
-      <w:r>
-        <w:rPr>
-          <w:rFonts w:eastAsiaTheme="minorEastAsia"/>
-        </w:rPr>
-        <w:t xml:space="preserve">On the other hand, by controlling search results, LessonLibrary can also serve as propaganda toward domestic citizens, recommending the lessons containing misguiding facts. A similar thing happened </w:t>
-      </w:r>
-      <w:r>
-        <w:rPr>
-          <w:rFonts w:eastAsiaTheme="minorEastAsia"/>
-        </w:rPr>
-        <w:t>during</w:t>
-      </w:r>
-      <w:r>
-        <w:rPr>
-          <w:rFonts w:eastAsiaTheme="minorEastAsia"/>
-        </w:rPr>
-        <w:t xml:space="preserve"> the </w:t>
-      </w:r>
-      <w:r>
-        <w:rPr>
-          <w:rFonts w:eastAsiaTheme="minorEastAsia"/>
-        </w:rPr>
-        <w:t>middle</w:t>
-      </w:r>
-      <w:r>
-        <w:rPr>
-          <w:rFonts w:eastAsiaTheme="minorEastAsia"/>
-        </w:rPr>
-        <w:t xml:space="preserve"> era </w:t>
-      </w:r>
-      <w:r>
-        <w:rPr>
-          <w:rFonts w:eastAsiaTheme="minorEastAsia"/>
-        </w:rPr>
-        <w:t xml:space="preserve">of </w:t>
-      </w:r>
-      <w:r>
-        <w:rPr>
-          <w:rFonts w:eastAsiaTheme="minorEastAsia"/>
-        </w:rPr>
-        <w:t xml:space="preserve">Ottoman Empire. In the late eighteenth century, the “Turkomania” was the rage in Europe; Europeans </w:t>
-      </w:r>
-      <w:r>
-        <w:rPr>
-          <w:rFonts w:eastAsiaTheme="minorEastAsia" w:hint="eastAsia"/>
-        </w:rPr>
-        <w:t>studied</w:t>
-      </w:r>
-      <w:r>
-        <w:rPr>
-          <w:rFonts w:eastAsiaTheme="minorEastAsia"/>
-        </w:rPr>
-        <w:t xml:space="preserve"> Ottoman clothes, Janissary music, architecture, musical themes, etc. However, as the Ottoman’s economic and political power declined, </w:t>
-      </w:r>
-      <w:r>
-        <w:rPr>
-          <w:rFonts w:eastAsiaTheme="minorEastAsia"/>
-        </w:rPr>
-        <w:t xml:space="preserve">Victorian </w:t>
-      </w:r>
-      <w:r>
-        <w:rPr>
-          <w:rFonts w:eastAsiaTheme="minorEastAsia"/>
-        </w:rPr>
-        <w:t>literature was dominated by Turks with enormous sex organs</w:t>
-      </w:r>
-      <w:r>
-        <w:rPr>
-          <w:rFonts w:eastAsiaTheme="minorEastAsia"/>
-        </w:rPr>
-        <w:t xml:space="preserve"> (</w:t>
-      </w:r>
-      <w:r>
-        <w:t>Fleming</w:t>
-      </w:r>
-      <w:r>
-        <w:t>, 2001)</w:t>
-      </w:r>
-      <w:r>
-        <w:rPr>
-          <w:rFonts w:eastAsiaTheme="minorEastAsia"/>
-        </w:rPr>
-        <w:t xml:space="preserve">. </w:t>
-      </w:r>
-      <w:r>
-        <w:rPr>
-          <w:rFonts w:eastAsiaTheme="minorEastAsia"/>
-        </w:rPr>
-        <w:t>As a re</w:t>
-      </w:r>
-      <w:r>
-        <w:rPr>
-          <w:rFonts w:eastAsiaTheme="minorEastAsia"/>
-        </w:rPr>
-        <w:t>sult</w:t>
-      </w:r>
-      <w:r>
-        <w:rPr>
-          <w:rFonts w:eastAsiaTheme="minorEastAsia"/>
-        </w:rPr>
-        <w:t>, many Europeans started to see the Ottoman Empire as a realm of dreams, where they might live out their sexual or other desires.</w:t>
-      </w:r>
-      <w:r>
-        <w:rPr>
-          <w:rFonts w:eastAsiaTheme="minorEastAsia"/>
-        </w:rPr>
-        <w:t xml:space="preserve"> </w:t>
-      </w:r>
-      <w:r>
-        <w:rPr>
-          <w:rFonts w:eastAsiaTheme="minorEastAsia"/>
-        </w:rPr>
-        <w:t>T</w:t>
-      </w:r>
-      <w:r>
-        <w:rPr>
-          <w:rFonts w:eastAsiaTheme="minorEastAsia"/>
-        </w:rPr>
-        <w:t>hey</w:t>
-      </w:r>
-      <w:r>
-        <w:rPr>
-          <w:rFonts w:eastAsiaTheme="minorEastAsia"/>
-        </w:rPr>
-        <w:t xml:space="preserve"> </w:t>
-      </w:r>
-      <w:r>
-        <w:rPr>
-          <w:rFonts w:eastAsiaTheme="minorEastAsia"/>
-        </w:rPr>
-        <w:t>forgot it was the Ottomans who brought coffee, tulips, smallpox inoculations, etc. to Europe.</w:t>
-      </w:r>
-      <w:r>
-        <w:rPr>
-          <w:rFonts w:eastAsiaTheme="minorEastAsia"/>
-        </w:rPr>
-        <w:t xml:space="preserve"> </w:t>
-      </w:r>
-      <w:r>
-        <w:rPr>
-          <w:rFonts w:eastAsiaTheme="minorEastAsia"/>
-        </w:rPr>
-        <w:t>Even today</w:t>
-      </w:r>
-      <w:r>
-        <w:rPr>
-          <w:rFonts w:eastAsiaTheme="minorEastAsia"/>
-        </w:rPr>
-        <w:t>, while people talking about the Middle East, people wrongly associated the</w:t>
-      </w:r>
-      <w:r>
-        <w:rPr>
-          <w:rFonts w:eastAsiaTheme="minorEastAsia"/>
-        </w:rPr>
-        <w:t xml:space="preserve"> </w:t>
-      </w:r>
-      <w:r>
-        <w:rPr>
-          <w:rFonts w:eastAsiaTheme="minorEastAsia"/>
-        </w:rPr>
-        <w:t xml:space="preserve">area with Muslims </w:t>
-      </w:r>
-      <w:r>
-        <w:rPr>
-          <w:rFonts w:eastAsiaTheme="minorEastAsia"/>
-        </w:rPr>
-        <w:t xml:space="preserve">though </w:t>
-      </w:r>
-      <w:r>
-        <w:rPr>
-          <w:rFonts w:eastAsiaTheme="minorEastAsia"/>
-        </w:rPr>
-        <w:t>Christians and Judaism were the majority.</w:t>
-      </w:r>
-    </w:p>
-    <w:p>
-      <w:pPr>
+        <w:t>Suppose LessonLibrary is a browser-based search engine for all kinds of free online lessons</w:t>
+      </w:r>
+      <w:r>
+        <w:rPr>
+          <w:rFonts w:eastAsiaTheme="minorEastAsia"/>
+        </w:rPr>
+        <w:t xml:space="preserve"> and </w:t>
+      </w:r>
+      <w:r>
+        <w:rPr>
+          <w:rFonts w:eastAsiaTheme="minorEastAsia"/>
+        </w:rPr>
+        <w:t>materials</w:t>
+      </w:r>
+      <w:r>
+        <w:rPr>
+          <w:rFonts w:eastAsiaTheme="minorEastAsia"/>
+        </w:rPr>
+        <w:t xml:space="preserve">, then I can see four possible futures. </w:t>
+      </w:r>
+    </w:p>
+    <w:p>
+      <w:pPr>
+        <w:autoSpaceDE w:val="0"/>
+        <w:autoSpaceDN w:val="0"/>
+        <w:adjustRightInd w:val="0"/>
+        <w:rPr>
+          <w:rFonts w:eastAsiaTheme="minorEastAsia"/>
+        </w:rPr>
+      </w:pPr>
+    </w:p>
+    <w:p>
+      <w:pPr>
+        <w:autoSpaceDE w:val="0"/>
+        <w:autoSpaceDN w:val="0"/>
+        <w:adjustRightInd w:val="0"/>
+        <w:rPr>
+          <w:rFonts w:eastAsiaTheme="minorEastAsia"/>
+        </w:rPr>
+      </w:pPr>
+      <w:r>
+        <w:rPr>
+          <w:rFonts w:eastAsiaTheme="minorEastAsia"/>
+        </w:rPr>
+        <w:t>People going into a doctor's office often start with a conversation like, "I searched my symptoms online, and google told me…." However, Michelle Hill, an ECU master's student, suggested, "[it is] tempting to use these tools to find out what may be causing your symptoms… but only 36 percent of the first diagnosis are correct (Edith, 2020)." Making a correct diagnosis requires not only checking symptoms but also taking medical courses. Therefore, when people can find medical classes on LessonLibrary, I can imagine the new opening will be "I believe I got arrhythmia, and I think I am right because I took a cardiology lesson. Can you help me to perform a catheter ablation surgery?" The doctor might be upset and spend more time correcting the patient because catheter ablation is not surgery.</w:t>
+      </w:r>
+    </w:p>
+    <w:p>
+      <w:pPr>
+        <w:autoSpaceDE w:val="0"/>
+        <w:autoSpaceDN w:val="0"/>
+        <w:adjustRightInd w:val="0"/>
+        <w:rPr>
+          <w:rFonts w:eastAsiaTheme="minorEastAsia"/>
+        </w:rPr>
+      </w:pPr>
+    </w:p>
+    <w:p>
+      <w:pPr>
+        <w:autoSpaceDE w:val="0"/>
+        <w:autoSpaceDN w:val="0"/>
+        <w:adjustRightInd w:val="0"/>
+        <w:rPr>
+          <w:rFonts w:eastAsiaTheme="minorEastAsia"/>
+        </w:rPr>
+      </w:pPr>
+      <w:r>
+        <w:rPr>
+          <w:rFonts w:eastAsiaTheme="minorEastAsia"/>
+        </w:rPr>
+        <w:t>When we can obtain college-level courses online, the tuition of large research universities will be cheaper, but that of liberal art colleges will be more expensive. It is not uncommon to see hundreds of students enrolled in one CS class, especially in large public universities like the University of California, Berkeley. However, if students can find resources online, they might consider if the tuition is worthwhile. For the liberal art college, on the other side, professors are destined to concentrate more on their teaching responsibilities and provide more personalized tutoring, which will differentiate them from online courses and therefore be more expensive.</w:t>
+      </w:r>
+    </w:p>
+    <w:p>
+      <w:pPr>
+        <w:autoSpaceDE w:val="0"/>
+        <w:autoSpaceDN w:val="0"/>
+        <w:adjustRightInd w:val="0"/>
+        <w:rPr>
+          <w:rFonts w:eastAsiaTheme="minorEastAsia"/>
+        </w:rPr>
+      </w:pPr>
+    </w:p>
+    <w:p>
+      <w:pPr>
+        <w:autoSpaceDE w:val="0"/>
+        <w:autoSpaceDN w:val="0"/>
+        <w:adjustRightInd w:val="0"/>
+        <w:rPr>
+          <w:rFonts w:eastAsiaTheme="minorEastAsia"/>
+        </w:rPr>
+      </w:pPr>
+      <w:r>
+        <w:rPr>
+          <w:rFonts w:eastAsiaTheme="minorEastAsia"/>
+        </w:rPr>
+        <w:t>Governments might use LessonLibrary to foster cultural imperialism by implanting ideas that their culture is superior under a lesson and letting citizens of other countries favor one culture over their own. It has been a pervasive phenomenon throughout history. During the early 19th century, Europeans colonized Zimbabwe, and early church groups developed missions to impose European religious and esthetic values on Africans by controlling African education. As a result, many Africans converted to Christianity and abandoned their traditional music in favor of Western music (Von, 1994).</w:t>
+      </w:r>
+    </w:p>
+    <w:p>
+      <w:pPr>
+        <w:autoSpaceDE w:val="0"/>
+        <w:autoSpaceDN w:val="0"/>
+        <w:adjustRightInd w:val="0"/>
+        <w:rPr>
+          <w:rFonts w:eastAsiaTheme="minorEastAsia"/>
+        </w:rPr>
+      </w:pPr>
+    </w:p>
+    <w:p>
+      <w:pPr>
+        <w:autoSpaceDE w:val="0"/>
+        <w:autoSpaceDN w:val="0"/>
+        <w:adjustRightInd w:val="0"/>
+        <w:rPr>
+          <w:rFonts w:eastAsiaTheme="minorEastAsia"/>
+        </w:rPr>
+      </w:pPr>
+      <w:r>
+        <w:rPr>
+          <w:rFonts w:eastAsiaTheme="minorEastAsia"/>
+        </w:rPr>
+        <w:t xml:space="preserve">LessonLibrary can not only be used to praise one culture but also be used to defame other cultures if the search results are biased. During the middle era of the Ottoman Empire, "Turkomania" was a rage in Europe; Europeans studied Ottoman clothes, Janissary music, architecture, musical themes, etc. However, as the Ottoman's economic and political power declined, Victorian literature was dominated by Turks with enormous sex organs (Fleming, 2001). After reading the books, many Europeans started to see the Ottoman Empire as a realm of dreams, where they might live out their sexual or other desires (Fleming, 2001). They forgot the Ottomans brought coffee, tulips, smallpox vaccinations, etc., to Europe. Therefore, if LessonLibrary recommends biased </w:t>
+      </w:r>
+      <w:r>
+        <w:rPr>
+          <w:rFonts w:eastAsiaTheme="minorEastAsia"/>
+        </w:rPr>
+        <w:t>books/</w:t>
+      </w:r>
+      <w:r>
+        <w:rPr>
+          <w:rFonts w:eastAsiaTheme="minorEastAsia"/>
+        </w:rPr>
+        <w:t xml:space="preserve">lessons, history might happen again. </w:t>
+      </w:r>
+    </w:p>
+    <w:p>
+      <w:pPr>
+        <w:autoSpaceDE w:val="0"/>
+        <w:autoSpaceDN w:val="0"/>
+        <w:adjustRightInd w:val="0"/>
         <w:rPr>
           <w:rFonts w:eastAsiaTheme="minorEastAsia"/>
         </w:rPr>
@@ -772,7 +324,55 @@
         <w:rPr>
           <w:rFonts w:eastAsiaTheme="minorEastAsia"/>
         </w:rPr>
-        <w:t>Patients who are not satisfied with online symptom checkers and want to study the material systematically to scrutinize what is going on in their bodies to relieve their anxiety.</w:t>
+        <w:t xml:space="preserve">Patients who are not satisfied with online symptom checkers and want to study the material systematically to </w:t>
+      </w:r>
+      <w:r>
+        <w:rPr>
+          <w:rFonts w:eastAsiaTheme="minorEastAsia"/>
+        </w:rPr>
+        <w:t>check</w:t>
+      </w:r>
+      <w:r>
+        <w:rPr>
+          <w:rFonts w:eastAsiaTheme="minorEastAsia"/>
+        </w:rPr>
+        <w:t xml:space="preserve"> their </w:t>
+      </w:r>
+      <w:r>
+        <w:rPr>
+          <w:rFonts w:eastAsiaTheme="minorEastAsia"/>
+        </w:rPr>
+        <w:t>symptom</w:t>
+      </w:r>
+      <w:r>
+        <w:rPr>
+          <w:rFonts w:eastAsiaTheme="minorEastAsia"/>
+        </w:rPr>
+        <w:t xml:space="preserve">s </w:t>
+      </w:r>
+      <w:r>
+        <w:rPr>
+          <w:rFonts w:eastAsiaTheme="minorEastAsia"/>
+        </w:rPr>
+        <w:t>and</w:t>
+      </w:r>
+      <w:r>
+        <w:rPr>
+          <w:rFonts w:eastAsiaTheme="minorEastAsia"/>
+        </w:rPr>
+        <w:t xml:space="preserve"> relieve their anxiet</w:t>
+      </w:r>
+      <w:r>
+        <w:rPr>
+          <w:rFonts w:eastAsiaTheme="minorEastAsia"/>
+        </w:rPr>
+        <w:t>ies</w:t>
+      </w:r>
+      <w:r>
+        <w:rPr>
+          <w:rFonts w:eastAsiaTheme="minorEastAsia"/>
+        </w:rPr>
+        <w:t>.</w:t>
       </w:r>
     </w:p>
     <w:p>
@@ -803,7 +403,19 @@
         <w:rPr>
           <w:rFonts w:eastAsiaTheme="minorEastAsia"/>
         </w:rPr>
-        <w:t xml:space="preserve">Students who did not understand the course materials and wish to find a lesson that covers a more detailed explanation and related background. </w:t>
+        <w:t xml:space="preserve">Students who did not understand the course materials and wish to find a lesson that </w:t>
+      </w:r>
+      <w:r>
+        <w:rPr>
+          <w:rFonts w:eastAsiaTheme="minorEastAsia"/>
+        </w:rPr>
+        <w:t>has</w:t>
+      </w:r>
+      <w:r>
+        <w:rPr>
+          <w:rFonts w:eastAsiaTheme="minorEastAsia"/>
+        </w:rPr>
+        <w:t xml:space="preserve"> a detailed explanation. </w:t>
       </w:r>
     </w:p>
     <w:p>
@@ -866,7 +478,19 @@
         <w:rPr>
           <w:rFonts w:eastAsiaTheme="minorEastAsia"/>
         </w:rPr>
-        <w:t>Full-time employees who wish to dig deeper into some professional fields but do not have time to take an in-person course in a university.</w:t>
+        <w:t xml:space="preserve">Full-time employees who wish to dig deeper into </w:t>
+      </w:r>
+      <w:r>
+        <w:rPr>
+          <w:rFonts w:eastAsiaTheme="minorEastAsia"/>
+        </w:rPr>
+        <w:t>their</w:t>
+      </w:r>
+      <w:r>
+        <w:rPr>
+          <w:rFonts w:eastAsiaTheme="minorEastAsia"/>
+        </w:rPr>
+        <w:t xml:space="preserve"> fields but do not have time to take an in-person course in a university.</w:t>
       </w:r>
     </w:p>
     <w:p>
@@ -897,7 +521,7 @@
         <w:rPr>
           <w:rFonts w:eastAsiaTheme="minorEastAsia"/>
         </w:rPr>
-        <w:t xml:space="preserve">People who are not being employed and wish to learn professional skills to find a job. </w:t>
+        <w:t xml:space="preserve">People who are not being employed and wish to learn skills to find a job. </w:t>
       </w:r>
     </w:p>
     <w:p>
@@ -928,7 +552,55 @@
         <w:rPr>
           <w:rFonts w:eastAsiaTheme="minorEastAsia"/>
         </w:rPr>
-        <w:t xml:space="preserve">People who wish to know and study other cultures though a lesson. </w:t>
+        <w:t xml:space="preserve">People who </w:t>
+      </w:r>
+      <w:r>
+        <w:rPr>
+          <w:rFonts w:eastAsiaTheme="minorEastAsia"/>
+        </w:rPr>
+        <w:t>want to</w:t>
+      </w:r>
+      <w:r>
+        <w:rPr>
+          <w:rFonts w:eastAsiaTheme="minorEastAsia"/>
+        </w:rPr>
+        <w:t xml:space="preserve"> travel to another country and </w:t>
+      </w:r>
+      <w:r>
+        <w:rPr>
+          <w:rFonts w:eastAsiaTheme="minorEastAsia"/>
+        </w:rPr>
+        <w:t xml:space="preserve">wish to </w:t>
+      </w:r>
+      <w:r>
+        <w:rPr>
+          <w:rFonts w:eastAsiaTheme="minorEastAsia"/>
+        </w:rPr>
+        <w:t>study</w:t>
+      </w:r>
+      <w:r>
+        <w:rPr>
+          <w:rFonts w:eastAsiaTheme="minorEastAsia"/>
+        </w:rPr>
+        <w:t xml:space="preserve"> other culture though a lesson</w:t>
+      </w:r>
+      <w:r>
+        <w:rPr>
+          <w:rFonts w:eastAsiaTheme="minorEastAsia"/>
+        </w:rPr>
+        <w:t xml:space="preserve"> (but took a biased one)</w:t>
+      </w:r>
+      <w:r>
+        <w:rPr>
+          <w:rFonts w:eastAsiaTheme="minorEastAsia"/>
+        </w:rPr>
+        <w:t>.</w:t>
+      </w:r>
+      <w:r>
+        <w:rPr>
+          <w:rFonts w:eastAsiaTheme="minorEastAsia"/>
+        </w:rPr>
+        <w:t xml:space="preserve"> </w:t>
       </w:r>
     </w:p>
     <w:p>
@@ -985,7 +657,79 @@
         <w:rPr>
           <w:rFonts w:eastAsiaTheme="minorEastAsia"/>
         </w:rPr>
-        <w:t>The doctor is an indirect stakeholder. They have already faced a lot of patients who took advice from Dr. Google and passed the best time to treat their disease. In the future, they need to correct patients who misunderstand class materials and spend more time giving lectures.</w:t>
+        <w:t>D</w:t>
+      </w:r>
+      <w:r>
+        <w:rPr>
+          <w:rFonts w:eastAsiaTheme="minorEastAsia"/>
+        </w:rPr>
+        <w:t>octor</w:t>
+      </w:r>
+      <w:r>
+        <w:rPr>
+          <w:rFonts w:eastAsiaTheme="minorEastAsia"/>
+        </w:rPr>
+        <w:t>s</w:t>
+      </w:r>
+      <w:r>
+        <w:rPr>
+          <w:rFonts w:eastAsiaTheme="minorEastAsia"/>
+        </w:rPr>
+        <w:t xml:space="preserve"> </w:t>
+      </w:r>
+      <w:r>
+        <w:rPr>
+          <w:rFonts w:eastAsiaTheme="minorEastAsia"/>
+        </w:rPr>
+        <w:t>are</w:t>
+      </w:r>
+      <w:r>
+        <w:rPr>
+          <w:rFonts w:eastAsiaTheme="minorEastAsia"/>
+        </w:rPr>
+        <w:t xml:space="preserve"> indirect stakeholde</w:t>
+      </w:r>
+      <w:r>
+        <w:rPr>
+          <w:rFonts w:eastAsiaTheme="minorEastAsia"/>
+        </w:rPr>
+        <w:t>rs</w:t>
+      </w:r>
+      <w:r>
+        <w:rPr>
+          <w:rFonts w:eastAsiaTheme="minorEastAsia"/>
+        </w:rPr>
+        <w:t>. They have already faced a lot of patients who took advice from Dr. Google and passed the best time to treat their disease. In the future, they need to correct</w:t>
+      </w:r>
+      <w:r>
+        <w:rPr>
+          <w:rFonts w:eastAsiaTheme="minorEastAsia"/>
+        </w:rPr>
+        <w:t xml:space="preserve"> </w:t>
+      </w:r>
+      <w:r>
+        <w:rPr>
+          <w:rFonts w:eastAsiaTheme="minorEastAsia"/>
+        </w:rPr>
+        <w:t>and</w:t>
+      </w:r>
+      <w:r>
+        <w:rPr>
+          <w:rFonts w:eastAsiaTheme="minorEastAsia"/>
+        </w:rPr>
+        <w:t xml:space="preserve"> argue with</w:t>
+      </w:r>
+      <w:r>
+        <w:rPr>
+          <w:rFonts w:eastAsiaTheme="minorEastAsia"/>
+        </w:rPr>
+        <w:t xml:space="preserve"> patients who misunderstand class materials</w:t>
+      </w:r>
+      <w:r>
+        <w:rPr>
+          <w:rFonts w:eastAsiaTheme="minorEastAsia"/>
+        </w:rPr>
+        <w:t>.</w:t>
       </w:r>
     </w:p>
     <w:p>
@@ -1016,11 +760,30 @@
         <w:rPr>
           <w:rFonts w:eastAsiaTheme="minorEastAsia"/>
         </w:rPr>
-        <w:t xml:space="preserve">College and universities will be indirectly affected. When more and more people choose free online courses, it will force them to lower tuition to get more students enrolled.  </w:t>
-      </w:r>
-    </w:p>
-    <w:p>
-      <w:pPr>
+        <w:t xml:space="preserve">College and universities will be indirectly affected. </w:t>
+      </w:r>
+      <w:r>
+        <w:rPr>
+          <w:rFonts w:eastAsiaTheme="minorEastAsia"/>
+        </w:rPr>
+        <w:t xml:space="preserve">As more </w:t>
+      </w:r>
+      <w:r>
+        <w:rPr>
+          <w:rFonts w:eastAsiaTheme="minorEastAsia"/>
+        </w:rPr>
+        <w:t>students</w:t>
+      </w:r>
+      <w:r>
+        <w:rPr>
+          <w:rFonts w:eastAsiaTheme="minorEastAsia"/>
+        </w:rPr>
+        <w:t xml:space="preserve"> choose for free online courses, tuition rates must be reduced to attract more students.</w:t>
+      </w:r>
+    </w:p>
+    <w:p>
+      <w:pPr>
+        <w:pStyle w:val="ListParagraph"/>
         <w:autoSpaceDE w:val="0"/>
         <w:autoSpaceDN w:val="0"/>
         <w:adjustRightInd w:val="0"/>
@@ -1047,11 +810,12 @@
         <w:rPr>
           <w:rFonts w:eastAsiaTheme="minorEastAsia"/>
         </w:rPr>
-        <w:t>The government will be affected indirectly. Suppose there are many misleading courses about a country’s culture, economics, or politics, the reputation of the government will be affected.</w:t>
-      </w:r>
-    </w:p>
-    <w:p>
-      <w:pPr>
+        <w:t>Indirect stakeholders include political parties in "colonized" administrations. This is subtle, but when Europeans occupied Zimbabwe, Zimbabweans were taught that Western culture is modern and civilized, and they forgot their tradition. As a result, the conservative party's position was jeopardized, and the radical party was welcomed.</w:t>
+      </w:r>
+    </w:p>
+    <w:p>
+      <w:pPr>
+        <w:pStyle w:val="ListParagraph"/>
         <w:autoSpaceDE w:val="0"/>
         <w:autoSpaceDN w:val="0"/>
         <w:adjustRightInd w:val="0"/>
@@ -1078,15 +842,74 @@
         <w:rPr>
           <w:rFonts w:eastAsiaTheme="minorEastAsia"/>
         </w:rPr>
-        <w:t>Citizens will also be affected indirectly. When coming to some misleading information, often, they are asked or judged by their government’s actions. Though, it is possible that the criticism is not even true. Even if it is true, they are not the ones who should be blamed for.</w:t>
-      </w:r>
-    </w:p>
-    <w:p>
-      <w:pPr>
-        <w:rPr>
-          <w:rFonts w:eastAsiaTheme="minorEastAsia"/>
-        </w:rPr>
-      </w:pPr>
+        <w:t xml:space="preserve">Tourists </w:t>
+      </w:r>
+      <w:r>
+        <w:rPr>
+          <w:rFonts w:eastAsiaTheme="minorEastAsia"/>
+        </w:rPr>
+        <w:t>are</w:t>
+      </w:r>
+      <w:r>
+        <w:rPr>
+          <w:rFonts w:eastAsiaTheme="minorEastAsia"/>
+        </w:rPr>
+        <w:t xml:space="preserve"> also indirect</w:t>
+      </w:r>
+      <w:r>
+        <w:rPr>
+          <w:rFonts w:eastAsiaTheme="minorEastAsia"/>
+        </w:rPr>
+        <w:t xml:space="preserve"> stakeholders </w:t>
+      </w:r>
+      <w:r>
+        <w:rPr>
+          <w:rFonts w:eastAsiaTheme="minorEastAsia"/>
+        </w:rPr>
+        <w:t xml:space="preserve">if </w:t>
+      </w:r>
+      <w:r>
+        <w:rPr>
+          <w:rFonts w:eastAsiaTheme="minorEastAsia"/>
+        </w:rPr>
+        <w:t>the locals</w:t>
+      </w:r>
+      <w:r>
+        <w:rPr>
+          <w:rFonts w:eastAsiaTheme="minorEastAsia"/>
+        </w:rPr>
+        <w:t xml:space="preserve"> take biased lessons through LessonLibrary. </w:t>
+      </w:r>
+      <w:r>
+        <w:rPr>
+          <w:rFonts w:eastAsiaTheme="minorEastAsia"/>
+        </w:rPr>
+        <w:t xml:space="preserve">When </w:t>
+      </w:r>
+      <w:r>
+        <w:rPr>
+          <w:rFonts w:eastAsiaTheme="minorEastAsia"/>
+        </w:rPr>
+        <w:t>people</w:t>
+      </w:r>
+      <w:r>
+        <w:rPr>
+          <w:rFonts w:eastAsiaTheme="minorEastAsia"/>
+        </w:rPr>
+        <w:t xml:space="preserve"> travel and are asked where they are from, the locals will occasionally ask weird and even unpleasant questions to validate what they </w:t>
+      </w:r>
+      <w:r>
+        <w:rPr>
+          <w:rFonts w:eastAsiaTheme="minorEastAsia"/>
+        </w:rPr>
+        <w:t>learned</w:t>
+      </w:r>
+      <w:r>
+        <w:rPr>
+          <w:rFonts w:eastAsiaTheme="minorEastAsia"/>
+        </w:rPr>
+        <w:t xml:space="preserve"> online.</w:t>
+      </w:r>
       <w:r>
         <w:rPr>
           <w:rFonts w:eastAsiaTheme="minorEastAsia"/>
@@ -1129,909 +952,350 @@
     </w:p>
     <w:p>
       <w:pPr>
-        <w:rPr>
-          <w:color w:val="000000"/>
-        </w:rPr>
-      </w:pPr>
-      <w:r>
-        <w:rPr>
-          <w:color w:val="000000"/>
-        </w:rPr>
-        <w:t xml:space="preserve">The first decision point is that should we allow users to search </w:t>
-      </w:r>
-      <w:r>
-        <w:rPr>
-          <w:color w:val="000000"/>
-        </w:rPr>
-        <w:t>all</w:t>
-      </w:r>
-      <w:r>
-        <w:rPr>
-          <w:color w:val="000000"/>
+        <w:pStyle w:val="NormalWeb"/>
+        <w:spacing w:before="0" w:beforeAutospacing="0" w:after="0" w:afterAutospacing="0"/>
+        <w:rPr>
+          <w:color w:val="0E101A"/>
+        </w:rPr>
+      </w:pPr>
+      <w:r>
+        <w:rPr>
+          <w:color w:val="0E101A"/>
+        </w:rPr>
+        <w:t>The first decision point is should we allow users to search all lessons with no restriction? Will we, for example, enable a patient to study medical science in order to alleviate their anxiety? Or should we allow high school students to learn advanced college material? There are two options to deal with this.</w:t>
+      </w:r>
+    </w:p>
+    <w:p>
+      <w:pPr>
+        <w:pStyle w:val="NormalWeb"/>
+        <w:spacing w:before="0" w:beforeAutospacing="0" w:after="0" w:afterAutospacing="0"/>
+        <w:rPr>
+          <w:color w:val="0E101A"/>
+        </w:rPr>
+      </w:pPr>
+    </w:p>
+    <w:p>
+      <w:pPr>
+        <w:pStyle w:val="NormalWeb"/>
+        <w:spacing w:before="0" w:beforeAutospacing="0" w:after="0" w:afterAutospacing="0"/>
+        <w:rPr>
+          <w:color w:val="0E101A"/>
+        </w:rPr>
+      </w:pPr>
+      <w:r>
+        <w:rPr>
+          <w:color w:val="0E101A"/>
+        </w:rPr>
+        <w:t>The first option is that LessonLibrary will allow users to browse for any course. Still, they will need to complete an online test or upload their certificate to confirm their degrees in specific professional areas. Medical science, for example, is a discipline for which LessonLibrary will require certification. Today, 35% of individuals in the United States utilize online symptom checkers to self-diagnose (Butterfield, 2013), but only 36% of the first diagnosis are correct (Edith, 2020). The issue will only become worse if they use LessonLibrary. Diagnosing needs years of study, four to seven years of being a medical student, and another three years to seven years of residency. It is quite improbable that patients will be able to treat themselves appropriately after only a few classes. Most of the time, patients are doing it to tempt themselves, and it is more probable that they will become more nervous. Jason Maude (2013), the founder and CEO of Isabel Healthcare, suggests that when patient types in headache into an online symptom checker, they will be terrified since a brain tumor will appear. As a result, when it comes to professional issues, LessonLibrary must determine whether or not the users are qualified to search for the course.</w:t>
+      </w:r>
+    </w:p>
+    <w:p>
+      <w:pPr>
+        <w:pStyle w:val="NormalWeb"/>
+        <w:spacing w:before="0" w:beforeAutospacing="0" w:after="0" w:afterAutospacing="0"/>
+        <w:rPr>
+          <w:color w:val="0E101A"/>
+        </w:rPr>
+      </w:pPr>
+    </w:p>
+    <w:p>
+      <w:pPr>
+        <w:pStyle w:val="NormalWeb"/>
+        <w:spacing w:before="0" w:beforeAutospacing="0" w:after="0" w:afterAutospacing="0"/>
+        <w:rPr>
+          <w:color w:val="0E101A"/>
+        </w:rPr>
+      </w:pPr>
+      <w:r>
+        <w:rPr>
+          <w:color w:val="0E101A"/>
+        </w:rPr>
+        <w:t>On the contrary, the second option is that LessonLibrary places no restrictions on the search; users are free to search for whatever lesson they choose. In this way, we may be able to assist the vast majority of people. For example, if a student does not comprehend the course material and wishes to learn more through online courses, the student can simply use LessonLibrary to accomplish so. This can ensure that the student's willingness to learn and explore is assured. People who want to change careers, such as from real estate to computer technology, can look for free online tutorials after a day of work without paying anything or attending a university. It can also assist professors who are unsure how to teach a course in a more accessible manner; the professor can take the online course and see how others teach to enhance their teaching quality.</w:t>
+      </w:r>
+    </w:p>
+    <w:p>
+      <w:pPr>
+        <w:pStyle w:val="NormalWeb"/>
+        <w:spacing w:before="0" w:beforeAutospacing="0" w:after="0" w:afterAutospacing="0"/>
+        <w:rPr>
+          <w:color w:val="0E101A"/>
+        </w:rPr>
+      </w:pPr>
+    </w:p>
+    <w:p>
+      <w:pPr>
+        <w:pStyle w:val="NormalWeb"/>
+        <w:spacing w:before="0" w:beforeAutospacing="0" w:after="0" w:afterAutospacing="0"/>
+        <w:rPr>
+          <w:color w:val="0E101A"/>
+        </w:rPr>
+      </w:pPr>
+      <w:r>
+        <w:rPr>
+          <w:color w:val="0E101A"/>
+        </w:rPr>
+        <w:t xml:space="preserve">On the other hand, adopting the second option, LessonLibrary, may be detrimental to the school, particularly public universities. Students currently pay 20,000 dollars a year for a college degree (Powell, 2021). </w:t>
+      </w:r>
+      <w:r>
+        <w:rPr>
+          <w:color w:val="0E101A"/>
+        </w:rPr>
+        <w:t>F</w:t>
+      </w:r>
+      <w:r>
+        <w:rPr>
+          <w:color w:val="0E101A"/>
+        </w:rPr>
+        <w:t>or many families, the expense of education remains a considerable financial burden.</w:t>
+      </w:r>
+      <w:r>
+        <w:rPr>
+          <w:color w:val="0E101A"/>
         </w:rPr>
         <w:t xml:space="preserve"> </w:t>
       </w:r>
       <w:r>
         <w:rPr>
-          <w:color w:val="000000"/>
-        </w:rPr>
-        <w:t>lesson</w:t>
-      </w:r>
-      <w:r>
-        <w:rPr>
-          <w:color w:val="000000"/>
-        </w:rPr>
-        <w:t>s</w:t>
-      </w:r>
-      <w:r>
-        <w:rPr>
-          <w:color w:val="000000"/>
-        </w:rPr>
-        <w:t xml:space="preserve"> with no restriction</w:t>
-      </w:r>
-      <w:r>
-        <w:rPr>
-          <w:color w:val="000000"/>
-        </w:rPr>
-        <w:t xml:space="preserve">? </w:t>
-      </w:r>
-      <w:r>
-        <w:rPr>
-          <w:color w:val="000000"/>
-        </w:rPr>
-        <w:t>Will we,</w:t>
-      </w:r>
-      <w:r>
-        <w:rPr>
-          <w:color w:val="000000"/>
-        </w:rPr>
-        <w:t xml:space="preserve"> for example, </w:t>
-      </w:r>
-      <w:r>
-        <w:rPr>
-          <w:color w:val="000000"/>
-        </w:rPr>
-        <w:t xml:space="preserve">enable a patient to study medical </w:t>
-      </w:r>
-      <w:r>
-        <w:rPr>
-          <w:color w:val="000000"/>
-        </w:rPr>
-        <w:t>science</w:t>
-      </w:r>
-      <w:r>
-        <w:rPr>
-          <w:color w:val="000000"/>
+          <w:color w:val="0E101A"/>
+        </w:rPr>
+        <w:t xml:space="preserve">Yet, at some large universities, they pay for seats in a lecture hall with little interaction with professors, and most people find office hours ineffective. Michelle Donelan (2022), the Minister of State for Universities of the United Kingdom, </w:t>
+      </w:r>
+      <w:r>
+        <w:rPr>
+          <w:color w:val="0E101A"/>
+        </w:rPr>
+        <w:t xml:space="preserve">suggests that </w:t>
+      </w:r>
+      <w:r>
+        <w:rPr>
+          <w:color w:val="0E101A"/>
+        </w:rPr>
+        <w:t xml:space="preserve">students are entitled to a "refund" on courses if they are dissatisfied because they are paying a significant amount of money that is an investment in their own lives. </w:t>
+      </w:r>
+      <w:r>
+        <w:rPr>
+          <w:color w:val="0E101A"/>
+        </w:rPr>
+        <w:t xml:space="preserve">Therefore, </w:t>
+      </w:r>
+      <w:r>
+        <w:rPr>
+          <w:color w:val="0E101A"/>
+        </w:rPr>
+        <w:t xml:space="preserve">if students can access free lessons online, </w:t>
+      </w:r>
+      <w:r>
+        <w:rPr>
+          <w:rFonts w:eastAsiaTheme="minorEastAsia"/>
+        </w:rPr>
+        <w:t>tuition rates must be reduced to attract more students.</w:t>
+      </w:r>
+      <w:r>
+        <w:rPr>
+          <w:color w:val="0E101A"/>
         </w:rPr>
         <w:t xml:space="preserve"> </w:t>
       </w:r>
-      <w:proofErr w:type="gramStart"/>
-      <w:r>
-        <w:rPr>
-          <w:color w:val="000000"/>
-        </w:rPr>
-        <w:t>in order to</w:t>
-      </w:r>
-      <w:proofErr w:type="gramEnd"/>
-      <w:r>
-        <w:rPr>
-          <w:color w:val="000000"/>
-        </w:rPr>
-        <w:t xml:space="preserve"> alleviate their anxiety? </w:t>
-      </w:r>
-      <w:r>
-        <w:rPr>
-          <w:color w:val="000000"/>
-        </w:rPr>
-        <w:t>Or, s</w:t>
-      </w:r>
-      <w:r>
-        <w:rPr>
-          <w:color w:val="000000"/>
-        </w:rPr>
-        <w:t xml:space="preserve">hould we allow a high school kid to study advanced college material? </w:t>
-      </w:r>
-      <w:r>
-        <w:rPr>
-          <w:color w:val="000000"/>
-        </w:rPr>
-        <w:t xml:space="preserve">There are two options </w:t>
-      </w:r>
-      <w:r>
-        <w:rPr>
-          <w:color w:val="000000"/>
-        </w:rPr>
-        <w:t>to</w:t>
-      </w:r>
-      <w:r>
-        <w:rPr>
-          <w:color w:val="000000"/>
-        </w:rPr>
-        <w:t xml:space="preserve"> deal with this.</w:t>
-      </w:r>
-    </w:p>
-    <w:p/>
-    <w:p>
-      <w:r>
-        <w:t xml:space="preserve">The first option is that </w:t>
-      </w:r>
-      <w:r>
-        <w:t>LessonLibrary will allow users to browse for any course, but they will need to complete an online test or upload their certificate to confirm their degrees for specific professional areas. Medical science, for example, is a discipline for which LessonLibrary will require certification</w:t>
-      </w:r>
-      <w:r>
-        <w:t xml:space="preserve">. </w:t>
-      </w:r>
-      <w:r>
-        <w:t xml:space="preserve">Today, 35% of individuals in the United States </w:t>
-      </w:r>
-      <w:r>
-        <w:t>utilize</w:t>
-      </w:r>
-      <w:r>
-        <w:t> online symptom checkers to self-diagnose</w:t>
-      </w:r>
-      <w:r>
-        <w:t xml:space="preserve"> (</w:t>
-      </w:r>
-      <w:r>
-        <w:t>Butterfield</w:t>
-      </w:r>
-      <w:r>
-        <w:t>, 2013)</w:t>
-      </w:r>
-      <w:r>
-        <w:t xml:space="preserve">, and the issue will only become worse if they use LessonLibrary. Diagnosing needs years of study, </w:t>
-      </w:r>
-      <w:r>
-        <w:t>four to seven</w:t>
-      </w:r>
-      <w:r>
-        <w:t xml:space="preserve"> years of being a </w:t>
-      </w:r>
-      <w:r>
-        <w:t xml:space="preserve">medical student </w:t>
-      </w:r>
-      <w:r>
-        <w:t xml:space="preserve">and another </w:t>
-      </w:r>
-      <w:r>
-        <w:t>three years to seven years</w:t>
-      </w:r>
-      <w:r>
-        <w:t xml:space="preserve"> of </w:t>
-      </w:r>
-      <w:r>
-        <w:t>residenc</w:t>
-      </w:r>
-      <w:r>
-        <w:t>y</w:t>
-      </w:r>
-      <w:r>
-        <w:t xml:space="preserve">. It is quite improbable that patients will be able to treat themselves </w:t>
-      </w:r>
-      <w:r>
-        <w:rPr>
-          <w:rFonts w:hint="eastAsia"/>
-        </w:rPr>
-        <w:t>appropriately</w:t>
-      </w:r>
-      <w:r>
-        <w:t xml:space="preserve"> </w:t>
-      </w:r>
-      <w:r>
-        <w:t>after only a few classes. Most of the time, they're doing it to tempt themselves</w:t>
-      </w:r>
-      <w:r>
-        <w:t xml:space="preserve"> and it</w:t>
-      </w:r>
-      <w:r>
-        <w:t xml:space="preserve"> is more probable, though, that they will become more nervous.</w:t>
-      </w:r>
-      <w:r>
-        <w:t xml:space="preserve"> </w:t>
-      </w:r>
-      <w:r>
-        <w:t>Jason Maude</w:t>
-      </w:r>
-      <w:r>
-        <w:t xml:space="preserve"> (2013)</w:t>
-      </w:r>
-      <w:r>
-        <w:t>,</w:t>
-      </w:r>
-      <w:r>
-        <w:t xml:space="preserve"> </w:t>
-      </w:r>
-      <w:r>
-        <w:t xml:space="preserve">the </w:t>
-      </w:r>
-      <w:r>
-        <w:t>founder and CEO of Isabel Healthcare</w:t>
-      </w:r>
-      <w:r>
-        <w:t xml:space="preserve">, suggests that </w:t>
-      </w:r>
-      <w:r>
-        <w:t>w</w:t>
-      </w:r>
-      <w:r>
-        <w:t>hen a patient types in headache into an online symptom checker, they will be terrified</w:t>
-      </w:r>
-      <w:r>
-        <w:t xml:space="preserve"> </w:t>
-      </w:r>
-      <w:r>
-        <w:t xml:space="preserve">since a brain </w:t>
-      </w:r>
-      <w:r>
-        <w:t>tumor</w:t>
-      </w:r>
-      <w:r>
-        <w:t xml:space="preserve"> will appear.</w:t>
-      </w:r>
-      <w:r>
-        <w:t xml:space="preserve"> </w:t>
-      </w:r>
-      <w:r>
-        <w:t xml:space="preserve">As a result, when it comes to professional issues, LessonLibrary must determine </w:t>
-      </w:r>
-      <w:proofErr w:type="gramStart"/>
-      <w:r>
-        <w:t>whether or not</w:t>
-      </w:r>
-      <w:proofErr w:type="gramEnd"/>
-      <w:r>
-        <w:t xml:space="preserve"> the users are qualified to search the course.</w:t>
-      </w:r>
-      <w:r>
-        <w:t xml:space="preserve"> </w:t>
-      </w:r>
-    </w:p>
-    <w:p/>
-    <w:p>
-      <w:pPr>
-        <w:autoSpaceDE w:val="0"/>
-        <w:autoSpaceDN w:val="0"/>
-        <w:adjustRightInd w:val="0"/>
-      </w:pPr>
-      <w:r>
-        <w:t>On the contrary</w:t>
-      </w:r>
-      <w:r>
-        <w:t xml:space="preserve">, </w:t>
-      </w:r>
-      <w:r>
-        <w:t xml:space="preserve">the second option is that </w:t>
-      </w:r>
-      <w:r>
-        <w:t xml:space="preserve">LessonLibrary places no restrictions on the search; users are free to search for whatever lesson they choose. In this way, we may be able to assist </w:t>
-      </w:r>
-      <w:proofErr w:type="gramStart"/>
-      <w:r>
-        <w:t>the vast majority of</w:t>
-      </w:r>
-      <w:proofErr w:type="gramEnd"/>
-      <w:r>
-        <w:t xml:space="preserve"> people.</w:t>
-      </w:r>
-      <w:r>
-        <w:t xml:space="preserve"> </w:t>
-      </w:r>
-      <w:r>
-        <w:t>For example, if a student does not comprehend the course material and wishes to learn more through online courses, the student can simply use LessonLibrary to accomplish so. This can ensure that the student's willingness to learn and explore is assured.</w:t>
-      </w:r>
-      <w:r>
-        <w:t xml:space="preserve"> </w:t>
-      </w:r>
-      <w:r>
-        <w:t xml:space="preserve">People who want to change careers, such as from real estate to computer technology, can look for </w:t>
-      </w:r>
-      <w:r>
-        <w:t xml:space="preserve">free </w:t>
-      </w:r>
-      <w:r>
-        <w:t>online</w:t>
-      </w:r>
-      <w:r>
-        <w:t xml:space="preserve"> </w:t>
-      </w:r>
-      <w:r>
-        <w:rPr>
-          <w:rFonts w:hint="eastAsia"/>
-        </w:rPr>
-        <w:t>tutorials</w:t>
-      </w:r>
-      <w:r>
-        <w:t xml:space="preserve"> after </w:t>
-      </w:r>
-      <w:r>
-        <w:t xml:space="preserve">a day of </w:t>
-      </w:r>
-      <w:r>
-        <w:t xml:space="preserve">work without having to pay anything or attend a university. It can also assist professors who are unsure how to teach a course in a more accessible manner; the professor can take the </w:t>
-      </w:r>
-      <w:r>
-        <w:t xml:space="preserve">online </w:t>
-      </w:r>
-      <w:r>
-        <w:t>course and see how others teach to enhance their teaching quality.</w:t>
-      </w:r>
-      <w:r>
-        <w:t xml:space="preserve"> </w:t>
-      </w:r>
-      <w:r>
-        <w:t>LessonLibrary, on the other hand, may be detrimental to the school, particularly the public university. Students currently pay 20,000 dollars a year for a college degree</w:t>
-      </w:r>
-      <w:r>
-        <w:t xml:space="preserve"> (</w:t>
-      </w:r>
-      <w:r>
-        <w:t>Powell</w:t>
-      </w:r>
-      <w:r>
-        <w:t>, 2021)</w:t>
-      </w:r>
-      <w:r>
-        <w:t>, yet at some large universities, they pay for seats in a lecture hall with little interaction with professors, and most people find office hours to be ineffective.</w:t>
-      </w:r>
-      <w:r>
-        <w:t xml:space="preserve"> </w:t>
-      </w:r>
-      <w:r>
-        <w:t xml:space="preserve">According to Michelle </w:t>
-      </w:r>
-      <w:proofErr w:type="spellStart"/>
-      <w:r>
-        <w:t>Donelan</w:t>
-      </w:r>
-      <w:proofErr w:type="spellEnd"/>
-      <w:r>
-        <w:t xml:space="preserve"> </w:t>
-      </w:r>
-      <w:r>
-        <w:t>(2022)</w:t>
-      </w:r>
-      <w:r>
-        <w:t xml:space="preserve">, </w:t>
-      </w:r>
-      <w:r>
-        <w:t xml:space="preserve">the </w:t>
-      </w:r>
-      <w:r>
-        <w:t>Minister of State for Universities of the United Kingdom</w:t>
-      </w:r>
-      <w:r>
-        <w:t xml:space="preserve">, students are entitled to a "refund" on courses if they are dissatisfied because they are paying a significant amount of money that is an investment in their own </w:t>
-      </w:r>
-      <w:r>
-        <w:t>lives</w:t>
-      </w:r>
-      <w:r>
-        <w:t>.</w:t>
-      </w:r>
-      <w:r>
-        <w:t xml:space="preserve"> </w:t>
-      </w:r>
-      <w:r>
-        <w:t>According to a recent survey</w:t>
-      </w:r>
-      <w:r>
-        <w:t xml:space="preserve"> (</w:t>
-      </w:r>
-      <w:r>
-        <w:t>Powell</w:t>
-      </w:r>
-      <w:r>
-        <w:t>, 2021)</w:t>
-      </w:r>
-      <w:r>
-        <w:t xml:space="preserve">, several universities are moving to online teaching </w:t>
-      </w:r>
-      <w:proofErr w:type="gramStart"/>
-      <w:r>
-        <w:t>as a result of</w:t>
-      </w:r>
-      <w:proofErr w:type="gramEnd"/>
-      <w:r>
-        <w:t xml:space="preserve"> covid-</w:t>
-      </w:r>
-      <w:r>
-        <w:t>19 and</w:t>
-      </w:r>
-      <w:r>
-        <w:t xml:space="preserve"> are continuing to offer tuition discounts and grants to qualified students for the 2021-2022 academic year. However, for many families, the expense of education remains a considerable financial burden.</w:t>
-      </w:r>
-      <w:r>
-        <w:t xml:space="preserve"> </w:t>
-      </w:r>
-      <w:r>
-        <w:rPr>
-          <w:rFonts w:eastAsiaTheme="minorEastAsia"/>
-        </w:rPr>
-        <w:t xml:space="preserve">As a result, the school may suffer </w:t>
-      </w:r>
-      <w:r>
-        <w:rPr>
-          <w:rFonts w:eastAsiaTheme="minorEastAsia"/>
-        </w:rPr>
-        <w:t>because of</w:t>
-      </w:r>
-      <w:r>
-        <w:rPr>
-          <w:rFonts w:eastAsiaTheme="minorEastAsia"/>
-        </w:rPr>
-        <w:t xml:space="preserve"> LessonLibrary, which allows users to search for free lessons online, but others benefit.</w:t>
-      </w:r>
-    </w:p>
-    <w:p>
-      <w:pPr>
-        <w:autoSpaceDE w:val="0"/>
-        <w:autoSpaceDN w:val="0"/>
-        <w:adjustRightInd w:val="0"/>
-        <w:rPr>
-          <w:rFonts w:eastAsiaTheme="minorEastAsia"/>
-        </w:rPr>
-      </w:pPr>
-    </w:p>
-    <w:p>
-      <w:pPr>
-        <w:autoSpaceDE w:val="0"/>
-        <w:autoSpaceDN w:val="0"/>
-        <w:adjustRightInd w:val="0"/>
-        <w:rPr>
-          <w:rFonts w:eastAsiaTheme="minorEastAsia"/>
-        </w:rPr>
-      </w:pPr>
-      <w:r>
-        <w:rPr>
-          <w:rFonts w:eastAsiaTheme="minorEastAsia"/>
-        </w:rPr>
-        <w:t>Among these two options, I would like to choose the second one</w:t>
-      </w:r>
-      <w:r>
-        <w:rPr>
-          <w:color w:val="000000"/>
-        </w:rPr>
-        <w:t xml:space="preserve"> because when designing a search engine for lessons, the most central rule is to ensure users can acquire knowledge, skill, or </w:t>
-      </w:r>
-      <w:r>
-        <w:rPr>
-          <w:color w:val="000000"/>
+    </w:p>
+    <w:p>
+      <w:pPr>
+        <w:pStyle w:val="NormalWeb"/>
+        <w:spacing w:before="0" w:beforeAutospacing="0" w:after="0" w:afterAutospacing="0"/>
+        <w:rPr>
+          <w:color w:val="0E101A"/>
+        </w:rPr>
+      </w:pPr>
+    </w:p>
+    <w:p>
+      <w:pPr>
+        <w:pStyle w:val="NormalWeb"/>
+        <w:spacing w:before="0" w:beforeAutospacing="0" w:after="0" w:afterAutospacing="0"/>
+        <w:rPr>
+          <w:color w:val="0E101A"/>
+        </w:rPr>
+      </w:pPr>
+      <w:r>
+        <w:rPr>
+          <w:color w:val="0E101A"/>
+        </w:rPr>
+        <w:t xml:space="preserve">Among these two options, I would like to choose the second one because when designing a search engine for lessons, the central rule is to ensure users can acquire knowledge, skill, or expertise without bias, learn to respect others and be faithful. It seems undeniable that preventing </w:t>
+      </w:r>
+      <w:r>
+        <w:rPr>
+          <w:color w:val="0E101A"/>
         </w:rPr>
         <w:lastRenderedPageBreak/>
-        <w:t xml:space="preserve">expertise without bias, learn to respect others and be </w:t>
-      </w:r>
-      <w:r>
-        <w:rPr>
-          <w:color w:val="000000"/>
-        </w:rPr>
-        <w:t>faithful.</w:t>
-      </w:r>
-      <w:r>
-        <w:rPr>
-          <w:color w:val="000000"/>
-        </w:rPr>
-        <w:t xml:space="preserve"> The</w:t>
-      </w:r>
-      <w:r>
-        <w:rPr>
-          <w:color w:val="000000"/>
-        </w:rPr>
-        <w:t xml:space="preserve"> first choice seems reasonable that if people search some professional topics that might bring hurt. However, we cannot because of this, deprive the opportunities of others to study</w:t>
-      </w:r>
-      <w:r>
-        <w:rPr>
-          <w:color w:val="000000"/>
-        </w:rPr>
-        <w:t xml:space="preserve">. </w:t>
-      </w:r>
-      <w:r>
-        <w:rPr>
-          <w:color w:val="000000"/>
-        </w:rPr>
-        <w:t>The best LessonLibrary can do is suggest some alternatives if, for example, the lesson you're looking for has some inappropriate content that requires you to be over a particular age or has a professional background.</w:t>
-      </w:r>
-    </w:p>
-    <w:p>
-      <w:pPr>
-        <w:autoSpaceDE w:val="0"/>
-        <w:autoSpaceDN w:val="0"/>
-        <w:adjustRightInd w:val="0"/>
-        <w:rPr>
-          <w:rFonts w:eastAsiaTheme="minorEastAsia"/>
-        </w:rPr>
-      </w:pPr>
-    </w:p>
-    <w:p>
-      <w:r>
-        <w:rPr>
-          <w:color w:val="000000"/>
-        </w:rPr>
-        <w:t xml:space="preserve">The second decision point </w:t>
-      </w:r>
-      <w:r>
-        <w:rPr>
-          <w:color w:val="000000"/>
-        </w:rPr>
-        <w:t xml:space="preserve">is </w:t>
-      </w:r>
-      <w:proofErr w:type="gramStart"/>
-      <w:r>
-        <w:rPr>
-          <w:color w:val="000000"/>
-        </w:rPr>
-        <w:t>whether or not</w:t>
-      </w:r>
-      <w:proofErr w:type="gramEnd"/>
-      <w:r>
-        <w:rPr>
-          <w:color w:val="000000"/>
-        </w:rPr>
-        <w:t xml:space="preserve"> we need to impose censorship on lessons.</w:t>
-      </w:r>
-      <w:r>
-        <w:rPr>
-          <w:color w:val="000000"/>
-        </w:rPr>
-        <w:t xml:space="preserve"> </w:t>
-      </w:r>
-      <w:r>
-        <w:rPr>
-          <w:color w:val="000000"/>
-        </w:rPr>
-        <w:t>When it comes to search engines, one thing we must discuss is what should be appeared on the search result</w:t>
-      </w:r>
-      <w:r>
-        <w:rPr>
-          <w:color w:val="000000"/>
-        </w:rPr>
-        <w:t xml:space="preserve"> without introducing </w:t>
-      </w:r>
-      <w:r>
-        <w:rPr>
-          <w:rFonts w:hint="eastAsia"/>
-          <w:color w:val="000000"/>
-        </w:rPr>
-        <w:t>political</w:t>
-      </w:r>
-      <w:r>
-        <w:rPr>
-          <w:color w:val="000000"/>
-        </w:rPr>
-        <w:t xml:space="preserve"> </w:t>
-      </w:r>
-      <w:r>
-        <w:rPr>
-          <w:rFonts w:hint="eastAsia"/>
-          <w:color w:val="000000"/>
-        </w:rPr>
-        <w:t>bias</w:t>
-      </w:r>
-      <w:r>
-        <w:rPr>
-          <w:color w:val="000000"/>
-        </w:rPr>
-        <w:t xml:space="preserve"> or endangering local tradition</w:t>
-      </w:r>
-      <w:r>
-        <w:rPr>
-          <w:color w:val="000000"/>
-        </w:rPr>
-        <w:t>? Things can be even more subtle when it comes</w:t>
-      </w:r>
-      <w:r>
-        <w:rPr>
-          <w:color w:val="000000"/>
-        </w:rPr>
-        <w:t xml:space="preserve"> to</w:t>
-      </w:r>
-      <w:r>
-        <w:rPr>
-          <w:color w:val="000000"/>
-        </w:rPr>
-        <w:t xml:space="preserve"> LessonLibrary, in which people are hoping to study appropriate material without biases. As forementioned, throughout history, people have used all sorts of lectures, literature, or studies to impose some opinions on students, readers, or researchers. For Europeans, literature about Ottoman Empire was disguised by sex organs, giving them a wrong fantasy that the empire was heaven. The truth, however, is the formation of authoritarian governments and the rise of military power. For the people of Zimbabwe, the early Europe church imposed European values and condemned traditional forms of music culture, which made court musicians become prominent figures in the recent history of Zimbabwe (Von, 1994). There are </w:t>
-      </w:r>
-      <w:r>
-        <w:rPr>
-          <w:color w:val="000000"/>
-        </w:rPr>
-        <w:t xml:space="preserve">three </w:t>
-      </w:r>
-      <w:r>
-        <w:rPr>
-          <w:color w:val="000000"/>
-        </w:rPr>
-        <w:t>options we can take to prevent this from happening on LessonLibrary in the future.</w:t>
-      </w:r>
-    </w:p>
-    <w:p>
-      <w:r>
-        <w:rPr>
-          <w:color w:val="000000"/>
-        </w:rPr>
-        <w:t> </w:t>
-      </w:r>
-    </w:p>
-    <w:p>
-      <w:r>
-        <w:rPr>
-          <w:color w:val="000000"/>
-        </w:rPr>
-        <w:t>Firstly, the lessons that are malicious or too biased will be removed from the search result. It has been a common tactic during the last few centuries to use literature to spread preconceptions for political and religious benefits. During the European wars of religion, many European writers saw the Ottomans as a source of evil, portraying them as “dreadful”, “ferocious”, and "unspeakable" while also being “sex-crazed”, “harem-driven”, and “debauched”. (Fleming, 2001). In a French play in 1612, Sultan Mehmet the Conqueror, a sophisticated Renaissance prince, was portrayed as a harsh and vicious tyrant. Martin Luther</w:t>
-      </w:r>
-      <w:r>
-        <w:rPr>
-          <w:color w:val="000000"/>
-        </w:rPr>
-        <w:t xml:space="preserve">, </w:t>
-      </w:r>
-      <w:r>
-        <w:rPr>
-          <w:color w:val="000000"/>
-        </w:rPr>
-        <w:t>a German priest</w:t>
-      </w:r>
-      <w:r>
-        <w:rPr>
-          <w:color w:val="000000"/>
-        </w:rPr>
-        <w:t xml:space="preserve">, </w:t>
-      </w:r>
-      <w:r>
-        <w:rPr>
-          <w:color w:val="000000"/>
-        </w:rPr>
-        <w:t>wrote that the Ottomans were “a scourge intentionally sent by God to sin Christians” (</w:t>
-      </w:r>
-      <w:proofErr w:type="spellStart"/>
-      <w:r>
-        <w:rPr>
-          <w:color w:val="000000"/>
-        </w:rPr>
-        <w:t>Blasco</w:t>
-      </w:r>
-      <w:proofErr w:type="spellEnd"/>
-      <w:r>
-        <w:rPr>
-          <w:color w:val="000000"/>
-        </w:rPr>
-        <w:t xml:space="preserve">, 2012). All these actions were rooted in Europeans' desire to define themselves by identifying the virtues which they wished to have and attributing the opposite to their enemy (Fleming, 2001). In this context, the enemy was Ottoman Empire and they preached to their own people that they were the ones that were “humaneness”, “civilization”, and “true believers” (Fleming, 2001). </w:t>
-      </w:r>
-      <w:r>
-        <w:rPr>
-          <w:color w:val="000000"/>
-        </w:rPr>
-        <w:t>By reading the literature</w:t>
-      </w:r>
-      <w:r>
-        <w:rPr>
-          <w:color w:val="000000"/>
-        </w:rPr>
-        <w:t>, European were misguided</w:t>
-      </w:r>
-      <w:r>
-        <w:rPr>
-          <w:color w:val="000000"/>
-        </w:rPr>
-        <w:t xml:space="preserve"> and their values of altruism were hurt</w:t>
-      </w:r>
-      <w:r>
-        <w:rPr>
-          <w:color w:val="000000"/>
-        </w:rPr>
-        <w:t xml:space="preserve">. </w:t>
-      </w:r>
-      <w:r>
-        <w:rPr>
-          <w:color w:val="000000"/>
-        </w:rPr>
-        <w:t>To stop this from happening, LessonLibrary should forbid the spread of malicious and biased lessons.</w:t>
-      </w:r>
-    </w:p>
-    <w:p>
-      <w:r>
-        <w:rPr>
-          <w:color w:val="000000"/>
-        </w:rPr>
-        <w:t> </w:t>
-      </w:r>
-    </w:p>
-    <w:p>
-      <w:r>
-        <w:rPr>
-          <w:color w:val="000000"/>
-        </w:rPr>
-        <w:t>Secondly, the search engine should respect the traditional culture, favoring lessons taught by locals. If one wants to find “Zimbabwe Music,” the search engine will list traditional music on top, whilst today’s Zimbabwe music is an amalgamation of Western and indigenous musical styles (Von, 1994). This option is subtle because it does not correctly reflect the actual history and is solely out of protecting local culture</w:t>
-      </w:r>
-      <w:r>
-        <w:rPr>
-          <w:color w:val="000000"/>
-        </w:rPr>
-        <w:t xml:space="preserve"> and values of belonging</w:t>
-      </w:r>
-      <w:r>
-        <w:rPr>
-          <w:color w:val="000000"/>
-        </w:rPr>
-        <w:t xml:space="preserve">. However, today traditional musical practices have flourished </w:t>
-      </w:r>
-      <w:proofErr w:type="gramStart"/>
-      <w:r>
-        <w:rPr>
-          <w:color w:val="000000"/>
-        </w:rPr>
-        <w:t>as a result of</w:t>
-      </w:r>
-      <w:proofErr w:type="gramEnd"/>
-      <w:r>
-        <w:rPr>
-          <w:color w:val="000000"/>
-        </w:rPr>
-        <w:t xml:space="preserve"> a revitalized sense of black pride and the resurrection of traditional music institutions. (Von, 1994). Furthermore, when Google doodle, a non-Zimbabwean platform, created an interactive movie that lets people play the </w:t>
-      </w:r>
-      <w:r>
-        <w:rPr>
-          <w:i/>
-          <w:iCs/>
-          <w:color w:val="000000"/>
+        <w:t xml:space="preserve">patients from taking medical classes can solve some issues. However, it should not be up to LessonLibrary to decide who is qualified to study this lesson; we should let the users decide. The best LessonLibrary can do is to suggest some alternatives if, for example, the lesson you're looking for has some inappropriate content that </w:t>
+      </w:r>
+      <w:r>
+        <w:rPr>
+          <w:color w:val="0E101A"/>
+        </w:rPr>
+        <w:t>hopes</w:t>
+      </w:r>
+      <w:r>
+        <w:rPr>
+          <w:color w:val="0E101A"/>
+        </w:rPr>
+        <w:t xml:space="preserve"> you to be over a particular age or </w:t>
+      </w:r>
+      <w:r>
+        <w:rPr>
+          <w:color w:val="0E101A"/>
+        </w:rPr>
+        <w:t>needs</w:t>
+      </w:r>
+      <w:r>
+        <w:rPr>
+          <w:color w:val="0E101A"/>
+        </w:rPr>
+        <w:t xml:space="preserve"> a professional background.</w:t>
+      </w:r>
+    </w:p>
+    <w:p>
+      <w:pPr>
+        <w:pStyle w:val="NormalWeb"/>
+        <w:spacing w:before="0" w:beforeAutospacing="0" w:after="0" w:afterAutospacing="0"/>
+        <w:rPr>
+          <w:color w:val="0E101A"/>
+        </w:rPr>
+      </w:pPr>
+    </w:p>
+    <w:p>
+      <w:pPr>
+        <w:pStyle w:val="NormalWeb"/>
+        <w:spacing w:before="0" w:beforeAutospacing="0" w:after="0" w:afterAutospacing="0"/>
+        <w:rPr>
+          <w:color w:val="0E101A"/>
+        </w:rPr>
+      </w:pPr>
+      <w:r>
+        <w:rPr>
+          <w:color w:val="0E101A"/>
+        </w:rPr>
+        <w:t>The second decision point is whether or not we need to impose censorship over lessons. When it comes to search engines, one thing we must discuss is how to reduce the bias in the search result? As forementioned, throughout history, people have used lectures, literature, or studies to impose some opinions on students, readers, or researchers. For Europeans, literature about Ottoman Empire was disguised by sex organs, giving them a wrong fantasy that the empire was heaven. The truth, however, is the formation of authoritarian governments and the rise of military power. For the people of Zimbabwe, the early Europe church imposed European values and condemned traditional forms of music culture, which made court musicians become prominent figures in the recent history of Zimbabwe (Von, 1994). There are three options we can take to prevent this from happening on LessonLibrary in the future.</w:t>
+      </w:r>
+    </w:p>
+    <w:p>
+      <w:pPr>
+        <w:pStyle w:val="NormalWeb"/>
+        <w:spacing w:before="0" w:beforeAutospacing="0" w:after="0" w:afterAutospacing="0"/>
+        <w:rPr>
+          <w:color w:val="0E101A"/>
+        </w:rPr>
+      </w:pPr>
+    </w:p>
+    <w:p>
+      <w:pPr>
+        <w:pStyle w:val="NormalWeb"/>
+        <w:spacing w:before="0" w:beforeAutospacing="0" w:after="0" w:afterAutospacing="0"/>
+        <w:rPr>
+          <w:color w:val="0E101A"/>
+        </w:rPr>
+      </w:pPr>
+      <w:r>
+        <w:rPr>
+          <w:color w:val="0E101A"/>
+        </w:rPr>
+        <w:t>1) The lessons that are malicious or too biased will be removed from the search result. It has been a common tactic during the last few centuries to use literature to spread preconceptions for political and religious benefits. During the European wars of religion, many European writers saw the Ottomans as a source of evil, portraying them as "dreadful," "ferocious," and "unspeakable" while also being "sex-crazed," "harem-driven," and "debauched." (Fleming, 2001). In a French play in 1612, Sultan Mehmet the Conqueror, a sophisticated Renaissance prince, was portrayed as a harsh and vicious tyrant. Martin Luther, a German priest, wrote that the Ottomans were "a scourge intentionally sent by God to sin Christians" (Blasco, 2012). All these actions were rooted in Europeans' desire to define themselves by identifying the virtues they wished to have and attributing the opposite to their enemy (Fleming, 2001). In this context, the enemy was Ottoman Empire, and they preached to their own people that they were the ones that were "humaneness," "civilization," and "true believers" (Fleming, 2001). By reading the literature, European were misguided, and their values of altruism were hurt. To stop this from happening, LessonLibrary should forbid the spread of malicious and biased lessons.</w:t>
+      </w:r>
+    </w:p>
+    <w:p>
+      <w:pPr>
+        <w:pStyle w:val="NormalWeb"/>
+        <w:spacing w:before="0" w:beforeAutospacing="0" w:after="0" w:afterAutospacing="0"/>
+        <w:rPr>
+          <w:color w:val="0E101A"/>
+        </w:rPr>
+      </w:pPr>
+    </w:p>
+    <w:p>
+      <w:pPr>
+        <w:pStyle w:val="NormalWeb"/>
+        <w:spacing w:before="0" w:beforeAutospacing="0" w:after="0" w:afterAutospacing="0"/>
+        <w:rPr>
+          <w:color w:val="0E101A"/>
+        </w:rPr>
+      </w:pPr>
+      <w:r>
+        <w:rPr>
+          <w:color w:val="0E101A"/>
+        </w:rPr>
+        <w:t>2) The search engine should respect the traditional culture, favoring lessons taught by locals. If one wants to find "Zimbabwe Music," the search engine will list traditional music on top, whilst today's Zimbabwe music is an amalgamation of Western and indigenous musical styles (Von, 1994). This option is subtle because it does not correctly reflect the actual history and is solely out of protecting local culture and values of belonging. However, today traditional musical practices have flourished as a result of a revitalized sense of black pride and the resurrection of traditional music institutions. (Von, 1994). Furthermore, when Google doodle, a non-Zimbabwean platform, created an interactive movie that lets people play the </w:t>
+      </w:r>
+      <w:r>
+        <w:rPr>
+          <w:rStyle w:val="Emphasis"/>
+          <w:color w:val="0E101A"/>
         </w:rPr>
         <w:t>mbira</w:t>
       </w:r>
       <w:r>
         <w:rPr>
-          <w:color w:val="000000"/>
-        </w:rPr>
-        <w:t>, a traditional Zimbabwean instrument, it was attacked for adopting “the false generosity of the colonial legacy” out of financial and marketing advantages (</w:t>
-      </w:r>
-      <w:proofErr w:type="spellStart"/>
-      <w:r>
-        <w:rPr>
-          <w:color w:val="000000"/>
-        </w:rPr>
-        <w:t>Rafomoyo</w:t>
-      </w:r>
-      <w:proofErr w:type="spellEnd"/>
-      <w:r>
-        <w:rPr>
-          <w:color w:val="000000"/>
-        </w:rPr>
-        <w:t xml:space="preserve">, 2021). </w:t>
-      </w:r>
-      <w:proofErr w:type="spellStart"/>
-      <w:r>
-        <w:rPr>
-          <w:color w:val="000000"/>
-        </w:rPr>
-        <w:t>Tawengwa</w:t>
-      </w:r>
-      <w:proofErr w:type="spellEnd"/>
-      <w:r>
-        <w:rPr>
-          <w:color w:val="000000"/>
-        </w:rPr>
-        <w:t xml:space="preserve"> (2020), an eminent Zimbabwean musician, claimed that “…a white man walked in to teach the `Music of Africa` course on </w:t>
-      </w:r>
-      <w:r>
-        <w:rPr>
-          <w:i/>
-          <w:iCs/>
-          <w:color w:val="000000"/>
+          <w:color w:val="0E101A"/>
+        </w:rPr>
+        <w:t>, a traditional Zimbabwean instrument, it was attacked for adopting "the false generosity of the colonial legacy" out of financial and marketing advantages (Rafomoyo, 2021). Tawengwa (2020), an eminent Zimbabwean musician, claimed that "…a white man walked in to teach the `Music of Africa` course on </w:t>
+      </w:r>
+      <w:r>
+        <w:rPr>
+          <w:rStyle w:val="Emphasis"/>
+          <w:color w:val="0E101A"/>
         </w:rPr>
         <w:t>mbira</w:t>
       </w:r>
       <w:r>
         <w:rPr>
-          <w:color w:val="000000"/>
-        </w:rPr>
-        <w:t xml:space="preserve"> music…[is] grounded his teaching in the very texts I found </w:t>
-      </w:r>
-      <w:r>
-        <w:rPr>
-          <w:color w:val="000000"/>
-        </w:rPr>
-        <w:lastRenderedPageBreak/>
-        <w:t>lacking.” Therefore, if it is the predominant image that people want to come back to tradition, the search engine should let it be</w:t>
-      </w:r>
-      <w:r>
-        <w:rPr>
-          <w:color w:val="000000"/>
-        </w:rPr>
-        <w:t xml:space="preserve"> and enhance the values </w:t>
-      </w:r>
-      <w:r>
-        <w:t xml:space="preserve">religion </w:t>
-      </w:r>
-      <w:r>
-        <w:t>and</w:t>
-      </w:r>
-      <w:r>
-        <w:t xml:space="preserve"> spiritual beliefs</w:t>
-      </w:r>
-      <w:r>
-        <w:rPr>
-          <w:color w:val="000000"/>
-        </w:rPr>
-        <w:t>.</w:t>
-      </w:r>
-    </w:p>
-    <w:p>
-      <w:r>
-        <w:rPr>
-          <w:color w:val="000000"/>
-        </w:rPr>
-        <w:t> </w:t>
-      </w:r>
-    </w:p>
-    <w:p>
-      <w:r>
-        <w:rPr>
-          <w:color w:val="000000"/>
-        </w:rPr>
-        <w:t>Thirdly, the search result should consider the diversity of views. For example, suppose one wants to dive into the history of the Ottoman Empire, the search engine should return as many different perspectives as possible and indicate how each lesson relates to or contradicts each other. The search engine should also suggest classes taught in foreign languages because it is not uncommon to see that more lessons are offered in popular languages such as English than that are taught in minority languages like Polish. However, we should not allow people's voices to be silenced because of the language they are speaking, since they may provide a unique viewpoint based on their cultural heritage.</w:t>
-      </w:r>
-    </w:p>
-    <w:p>
-      <w:r>
-        <w:rPr>
-          <w:color w:val="000000"/>
-        </w:rPr>
-        <w:t> </w:t>
-      </w:r>
-    </w:p>
-    <w:p>
-      <w:r>
-        <w:rPr>
-          <w:color w:val="000000"/>
-        </w:rPr>
-        <w:t xml:space="preserve">Among these options, I would prefer the last one because </w:t>
-      </w:r>
-      <w:r>
-        <w:rPr>
-          <w:color w:val="000000"/>
-        </w:rPr>
-        <w:t>t</w:t>
-      </w:r>
-      <w:r>
-        <w:rPr>
-          <w:color w:val="000000"/>
-        </w:rPr>
-        <w:t xml:space="preserve">he most important guideline to keep in mind while creating a search engine for courses is that users should be able to gain information, skill, or competence without prejudice, as well as learn to respect others and be </w:t>
-      </w:r>
-      <w:r>
-        <w:rPr>
-          <w:color w:val="000000"/>
-        </w:rPr>
-        <w:t>faithful.</w:t>
-      </w:r>
-      <w:r>
-        <w:rPr>
-          <w:color w:val="000000"/>
-        </w:rPr>
-        <w:t xml:space="preserve"> In other words, the search engine should provide as many different results as feasible. The most it can interfere with is addressing potential prejudice and giving appropriate warning over controversial topics. LessonLibrary should give the user the entire image no matter whether it is right or wrong, let the user check different views, and decide which opinion they will believe. Only in this way, LessonLibrary can ensure the largest independency of the users. There are some advantages to the other two options, but they damage people’s value of exploring knowledge freely</w:t>
-      </w:r>
-      <w:r>
-        <w:rPr>
-          <w:color w:val="000000"/>
-        </w:rPr>
-        <w:t>;</w:t>
-      </w:r>
-      <w:r>
-        <w:rPr>
-          <w:color w:val="000000"/>
-        </w:rPr>
-        <w:t xml:space="preserve"> </w:t>
-      </w:r>
-      <w:r>
-        <w:rPr>
-          <w:color w:val="000000"/>
-        </w:rPr>
-        <w:t>c</w:t>
-      </w:r>
-      <w:r>
-        <w:rPr>
-          <w:color w:val="000000"/>
-        </w:rPr>
-        <w:t>oncealing and filtering results is just another way of being biased.</w:t>
+          <w:color w:val="0E101A"/>
+        </w:rPr>
+        <w:t> music…[is] grounded his teaching in the very texts I found lacking." Therefore, if it is the predominant image that people want to come back to tradition, the search engine should let it be and enhance the values of religion and spiritual beliefs.</w:t>
+      </w:r>
+    </w:p>
+    <w:p>
+      <w:pPr>
+        <w:pStyle w:val="NormalWeb"/>
+        <w:spacing w:before="0" w:beforeAutospacing="0" w:after="0" w:afterAutospacing="0"/>
+        <w:rPr>
+          <w:color w:val="0E101A"/>
+        </w:rPr>
+      </w:pPr>
+    </w:p>
+    <w:p>
+      <w:pPr>
+        <w:pStyle w:val="NormalWeb"/>
+        <w:spacing w:before="0" w:beforeAutospacing="0" w:after="0" w:afterAutospacing="0"/>
+        <w:rPr>
+          <w:color w:val="0E101A"/>
+        </w:rPr>
+      </w:pPr>
+      <w:r>
+        <w:rPr>
+          <w:color w:val="0E101A"/>
+        </w:rPr>
+        <w:t>3): The search result should consider the diversity of views. For example, suppose one wants to dive into the history of the Ottoman Empire, the search engine should return as many different perspectives as possible and indicate how each lesson relates to or contradicts each other. The search engine should also suggest classes taught in foreign languages because it is not uncommon to see that more lessons are offered in popular languages such as English than that are taught in minority languages like Polish. However, we should not allow people's voices to be silenced because of their language since they may provide a unique viewpoint based on their cultural heritage.</w:t>
+      </w:r>
+    </w:p>
+    <w:p>
+      <w:pPr>
+        <w:pStyle w:val="NormalWeb"/>
+        <w:spacing w:before="0" w:beforeAutospacing="0" w:after="0" w:afterAutospacing="0"/>
+        <w:rPr>
+          <w:color w:val="0E101A"/>
+        </w:rPr>
+      </w:pPr>
+    </w:p>
+    <w:p>
+      <w:pPr>
+        <w:pStyle w:val="NormalWeb"/>
+        <w:spacing w:before="0" w:beforeAutospacing="0" w:after="0" w:afterAutospacing="0"/>
+        <w:rPr>
+          <w:color w:val="0E101A"/>
+        </w:rPr>
+      </w:pPr>
+      <w:r>
+        <w:rPr>
+          <w:color w:val="0E101A"/>
+        </w:rPr>
+        <w:t>Among these options, I would prefer the last one because the most important guideline to keep in mind while creating a search engine for courses is that users should be able to gain information, skill, or competence without prejudice and learn to respect others and be faithful. In other words, the search engine should provide as many different results as feasible. LessonLibrary can most interfere with addressing potential prejudice and giving appropriate warning over controversial topics. LessonLibrary should provide the user the entire image no matter whether it is right or wrong, let the user check different views, and decide which opinion they will believe. Only in this way, LessonLibrary can ensure the largest independency of the users. There are some advantages to the other two options, but they damage people's value of exploring knowledge freely; concealing and filtering results is just another way of being biased.</w:t>
       </w:r>
     </w:p>
     <w:p/>
@@ -2189,45 +1453,24 @@
         <w:adjustRightInd w:val="0"/>
       </w:pPr>
       <w:r>
-        <w:t xml:space="preserve">Von Fremd, Sarah. (1994). Literature, </w:t>
-      </w:r>
-      <w:proofErr w:type="gramStart"/>
-      <w:r>
-        <w:t>music</w:t>
-      </w:r>
-      <w:proofErr w:type="gramEnd"/>
-      <w:r>
-        <w:t xml:space="preserve"> and art -- The Soul of Mbira: Music and Traditions of the Shona People of Zimbabwe by Paul F. Berliner. African Studies Review, 37(3), 158.</w:t>
-      </w:r>
-    </w:p>
-    <w:p>
-      <w:pPr>
-        <w:autoSpaceDE w:val="0"/>
-        <w:autoSpaceDN w:val="0"/>
-        <w:adjustRightInd w:val="0"/>
-      </w:pPr>
-    </w:p>
-    <w:p>
-      <w:pPr>
-        <w:autoSpaceDE w:val="0"/>
-        <w:autoSpaceDN w:val="0"/>
-        <w:adjustRightInd w:val="0"/>
-      </w:pPr>
-      <w:proofErr w:type="spellStart"/>
-      <w:r>
-        <w:t>Rafomoyo</w:t>
-      </w:r>
-      <w:proofErr w:type="spellEnd"/>
-      <w:r>
-        <w:t xml:space="preserve">, Fredrick, Complex </w:t>
-      </w:r>
-      <w:proofErr w:type="gramStart"/>
-      <w:r>
-        <w:t>Interdependence</w:t>
-      </w:r>
-      <w:proofErr w:type="gramEnd"/>
-      <w:r>
-        <w:t xml:space="preserve"> and the Epistemic Debate on Zimbabwean Mbira Music: A Critical Review of the Mbira Google Doodle (July 7, 2021). Available at SSRN: </w:t>
+        <w:t>Von Fremd, Sarah. (1994). Literature, music and art -- The Soul of Mbira: Music and Traditions of the Shona People of Zimbabwe by Paul F. Berliner. African Studies Review, 37(3), 158.</w:t>
+      </w:r>
+    </w:p>
+    <w:p>
+      <w:pPr>
+        <w:autoSpaceDE w:val="0"/>
+        <w:autoSpaceDN w:val="0"/>
+        <w:adjustRightInd w:val="0"/>
+      </w:pPr>
+    </w:p>
+    <w:p>
+      <w:pPr>
+        <w:autoSpaceDE w:val="0"/>
+        <w:autoSpaceDN w:val="0"/>
+        <w:adjustRightInd w:val="0"/>
+      </w:pPr>
+      <w:r>
+        <w:t>Rafomoyo, Fredrick, Complex Interdependence and the Epistemic Debate on Zimbabwean Mbira Music: A Critical Review of the Mbira Google Doodle (July 7, 2021). Available at SSRN: </w:t>
       </w:r>
       <w:hyperlink r:id="rId7" w:tgtFrame="_blank" w:history="1">
         <w:r>
@@ -2290,15 +1533,7 @@
         <w:t>New research finds ‘Dr. Google’ is almost always wrong</w:t>
       </w:r>
       <w:r>
-        <w:t xml:space="preserve">. </w:t>
-      </w:r>
-      <w:proofErr w:type="spellStart"/>
-      <w:r>
-        <w:t>Neurosciencenews</w:t>
-      </w:r>
-      <w:proofErr w:type="spellEnd"/>
-      <w:r>
-        <w:t xml:space="preserve">. </w:t>
+        <w:t xml:space="preserve">. Neurosciencenews. </w:t>
       </w:r>
       <w:hyperlink r:id="rId9" w:history="1">
         <w:r>
@@ -2317,13 +1552,8 @@
       </w:pPr>
     </w:p>
     <w:p>
-      <w:proofErr w:type="spellStart"/>
-      <w:r>
-        <w:t>Tawengwa</w:t>
-      </w:r>
-      <w:proofErr w:type="spellEnd"/>
-      <w:r>
-        <w:t xml:space="preserve">, T., 2020. CULTURAL VAMPIRES: White Exploitation of Zimbabwean Mbira Music. [Online] </w:t>
+      <w:r>
+        <w:t xml:space="preserve">Tawengwa, T., 2020. CULTURAL VAMPIRES: White Exploitation of Zimbabwean Mbira Music. [Online] </w:t>
       </w:r>
     </w:p>
     <w:p>
@@ -2344,13 +1574,8 @@
         <w:autoSpaceDN w:val="0"/>
         <w:adjustRightInd w:val="0"/>
       </w:pPr>
-      <w:proofErr w:type="spellStart"/>
-      <w:r>
-        <w:t>Blasco</w:t>
-      </w:r>
-      <w:proofErr w:type="spellEnd"/>
-      <w:r>
-        <w:t xml:space="preserve"> Ibáñez, V. (2012). The four horsemen of the Apocalypse. Place of publication not identified: AUK Classics.</w:t>
+      <w:r>
+        <w:t>Blasco Ibáñez, V. (2012). The four horsemen of the Apocalypse. Place of publication not identified: AUK Classics.</w:t>
       </w:r>
     </w:p>
     <w:p>
@@ -2377,20 +1602,7 @@
         <w:t>See the Average College Tuition in 2021–2022</w:t>
       </w:r>
       <w:r>
-        <w:t xml:space="preserve">. </w:t>
-      </w:r>
-      <w:proofErr w:type="spellStart"/>
-      <w:r>
-        <w:t>U.</w:t>
-      </w:r>
-      <w:proofErr w:type="gramStart"/>
-      <w:r>
-        <w:t>S.News</w:t>
-      </w:r>
-      <w:proofErr w:type="spellEnd"/>
-      <w:proofErr w:type="gramEnd"/>
-      <w:r>
-        <w:t xml:space="preserve">. Retrieved April 2, 2022, from </w:t>
+        <w:t xml:space="preserve">. U.S.News. Retrieved April 2, 2022, from </w:t>
       </w:r>
       <w:hyperlink r:id="rId10" w:history="1">
         <w:r>
@@ -2778,37 +1990,6 @@
       </w:r>
     </w:p>
   </w:footnote>
-  <w:footnote w:id="1">
-    <w:p>
-      <w:pPr>
-        <w:pStyle w:val="FootnoteText"/>
-      </w:pPr>
-      <w:r>
-        <w:rPr>
-          <w:rStyle w:val="FootnoteReference"/>
-        </w:rPr>
-        <w:footnoteRef/>
-      </w:r>
-      <w:r>
-        <w:t xml:space="preserve"> </w:t>
-      </w:r>
-      <w:r>
-        <w:rPr>
-          <w:rFonts w:eastAsiaTheme="minorEastAsia"/>
-        </w:rPr>
-        <w:t>C</w:t>
-      </w:r>
-      <w:r>
-        <w:rPr>
-          <w:rFonts w:eastAsiaTheme="minorEastAsia"/>
-        </w:rPr>
-        <w:t>atheter ablation</w:t>
-      </w:r>
-      <w:r>
-        <w:t xml:space="preserve"> is not a surgery!</w:t>
-      </w:r>
-    </w:p>
-  </w:footnote>
 </w:footnotes>
 </file>
 
@@ -3014,6 +2195,111 @@
     </w:lvl>
   </w:abstractNum>
   <w:abstractNum w:abstractNumId="2" w15:restartNumberingAfterBreak="0">
+    <w:nsid w:val="362F653C"/>
+    <w:multiLevelType w:val="multilevel"/>
+    <w:tmpl w:val="17124CF0"/>
+    <w:lvl w:ilvl="0">
+      <w:start w:val="1"/>
+      <w:numFmt w:val="decimal"/>
+      <w:lvlText w:val="%1."/>
+      <w:lvlJc w:val="left"/>
+      <w:pPr>
+        <w:tabs>
+          <w:tab w:val="num" w:pos="720"/>
+        </w:tabs>
+        <w:ind w:left="720" w:hanging="360"/>
+      </w:pPr>
+    </w:lvl>
+    <w:lvl w:ilvl="1" w:tentative="1">
+      <w:numFmt w:val="decimal"/>
+      <w:lvlText w:val="%2."/>
+      <w:lvlJc w:val="left"/>
+      <w:pPr>
+        <w:tabs>
+          <w:tab w:val="num" w:pos="1440"/>
+        </w:tabs>
+        <w:ind w:left="1440" w:hanging="360"/>
+      </w:pPr>
+    </w:lvl>
+    <w:lvl w:ilvl="2" w:tentative="1">
+      <w:numFmt w:val="decimal"/>
+      <w:lvlText w:val="%3."/>
+      <w:lvlJc w:val="left"/>
+      <w:pPr>
+        <w:tabs>
+          <w:tab w:val="num" w:pos="2160"/>
+        </w:tabs>
+        <w:ind w:left="2160" w:hanging="360"/>
+      </w:pPr>
+    </w:lvl>
+    <w:lvl w:ilvl="3" w:tentative="1">
+      <w:numFmt w:val="decimal"/>
+      <w:lvlText w:val="%4."/>
+      <w:lvlJc w:val="left"/>
+      <w:pPr>
+        <w:tabs>
+          <w:tab w:val="num" w:pos="2880"/>
+        </w:tabs>
+        <w:ind w:left="2880" w:hanging="360"/>
+      </w:pPr>
+    </w:lvl>
+    <w:lvl w:ilvl="4" w:tentative="1">
+      <w:numFmt w:val="decimal"/>
+      <w:lvlText w:val="%5."/>
+      <w:lvlJc w:val="left"/>
+      <w:pPr>
+        <w:tabs>
+          <w:tab w:val="num" w:pos="3600"/>
+        </w:tabs>
+        <w:ind w:left="3600" w:hanging="360"/>
+      </w:pPr>
+    </w:lvl>
+    <w:lvl w:ilvl="5" w:tentative="1">
+      <w:numFmt w:val="decimal"/>
+      <w:lvlText w:val="%6."/>
+      <w:lvlJc w:val="left"/>
+      <w:pPr>
+        <w:tabs>
+          <w:tab w:val="num" w:pos="4320"/>
+        </w:tabs>
+        <w:ind w:left="4320" w:hanging="360"/>
+      </w:pPr>
+    </w:lvl>
+    <w:lvl w:ilvl="6" w:tentative="1">
+      <w:numFmt w:val="decimal"/>
+      <w:lvlText w:val="%7."/>
+      <w:lvlJc w:val="left"/>
+      <w:pPr>
+        <w:tabs>
+          <w:tab w:val="num" w:pos="5040"/>
+        </w:tabs>
+        <w:ind w:left="5040" w:hanging="360"/>
+      </w:pPr>
+    </w:lvl>
+    <w:lvl w:ilvl="7" w:tentative="1">
+      <w:numFmt w:val="decimal"/>
+      <w:lvlText w:val="%8."/>
+      <w:lvlJc w:val="left"/>
+      <w:pPr>
+        <w:tabs>
+          <w:tab w:val="num" w:pos="5760"/>
+        </w:tabs>
+        <w:ind w:left="5760" w:hanging="360"/>
+      </w:pPr>
+    </w:lvl>
+    <w:lvl w:ilvl="8" w:tentative="1">
+      <w:numFmt w:val="decimal"/>
+      <w:lvlText w:val="%9."/>
+      <w:lvlJc w:val="left"/>
+      <w:pPr>
+        <w:tabs>
+          <w:tab w:val="num" w:pos="6480"/>
+        </w:tabs>
+        <w:ind w:left="6480" w:hanging="360"/>
+      </w:pPr>
+    </w:lvl>
+  </w:abstractNum>
+  <w:abstractNum w:abstractNumId="3" w15:restartNumberingAfterBreak="0">
     <w:nsid w:val="379A5EA4"/>
     <w:multiLevelType w:val="hybridMultilevel"/>
     <w:tmpl w:val="16E82138"/>
@@ -3099,7 +2385,7 @@
       </w:pPr>
     </w:lvl>
   </w:abstractNum>
-  <w:abstractNum w:abstractNumId="3" w15:restartNumberingAfterBreak="0">
+  <w:abstractNum w:abstractNumId="4" w15:restartNumberingAfterBreak="0">
     <w:nsid w:val="493D6846"/>
     <w:multiLevelType w:val="hybridMultilevel"/>
     <w:tmpl w:val="268E93B2"/>
@@ -3238,7 +2524,7 @@
       </w:rPr>
     </w:lvl>
   </w:abstractNum>
-  <w:abstractNum w:abstractNumId="4" w15:restartNumberingAfterBreak="0">
+  <w:abstractNum w:abstractNumId="5" w15:restartNumberingAfterBreak="0">
     <w:nsid w:val="4B570553"/>
     <w:multiLevelType w:val="hybridMultilevel"/>
     <w:tmpl w:val="EEDC1022"/>
@@ -3324,7 +2610,93 @@
       </w:pPr>
     </w:lvl>
   </w:abstractNum>
-  <w:abstractNum w:abstractNumId="5" w15:restartNumberingAfterBreak="0">
+  <w:abstractNum w:abstractNumId="6" w15:restartNumberingAfterBreak="0">
+    <w:nsid w:val="4D6847D6"/>
+    <w:multiLevelType w:val="hybridMultilevel"/>
+    <w:tmpl w:val="1ECCC5AA"/>
+    <w:lvl w:ilvl="0" w:tplc="0409000F">
+      <w:start w:val="1"/>
+      <w:numFmt w:val="decimal"/>
+      <w:lvlText w:val="%1."/>
+      <w:lvlJc w:val="left"/>
+      <w:pPr>
+        <w:ind w:left="720" w:hanging="360"/>
+      </w:pPr>
+    </w:lvl>
+    <w:lvl w:ilvl="1" w:tplc="04090019" w:tentative="1">
+      <w:start w:val="1"/>
+      <w:numFmt w:val="lowerLetter"/>
+      <w:lvlText w:val="%2."/>
+      <w:lvlJc w:val="left"/>
+      <w:pPr>
+        <w:ind w:left="1440" w:hanging="360"/>
+      </w:pPr>
+    </w:lvl>
+    <w:lvl w:ilvl="2" w:tplc="0409001B" w:tentative="1">
+      <w:start w:val="1"/>
+      <w:numFmt w:val="lowerRoman"/>
+      <w:lvlText w:val="%3."/>
+      <w:lvlJc w:val="right"/>
+      <w:pPr>
+        <w:ind w:left="2160" w:hanging="180"/>
+      </w:pPr>
+    </w:lvl>
+    <w:lvl w:ilvl="3" w:tplc="0409000F" w:tentative="1">
+      <w:start w:val="1"/>
+      <w:numFmt w:val="decimal"/>
+      <w:lvlText w:val="%4."/>
+      <w:lvlJc w:val="left"/>
+      <w:pPr>
+        <w:ind w:left="2880" w:hanging="360"/>
+      </w:pPr>
+    </w:lvl>
+    <w:lvl w:ilvl="4" w:tplc="04090019" w:tentative="1">
+      <w:start w:val="1"/>
+      <w:numFmt w:val="lowerLetter"/>
+      <w:lvlText w:val="%5."/>
+      <w:lvlJc w:val="left"/>
+      <w:pPr>
+        <w:ind w:left="3600" w:hanging="360"/>
+      </w:pPr>
+    </w:lvl>
+    <w:lvl w:ilvl="5" w:tplc="0409001B" w:tentative="1">
+      <w:start w:val="1"/>
+      <w:numFmt w:val="lowerRoman"/>
+      <w:lvlText w:val="%6."/>
+      <w:lvlJc w:val="right"/>
+      <w:pPr>
+        <w:ind w:left="4320" w:hanging="180"/>
+      </w:pPr>
+    </w:lvl>
+    <w:lvl w:ilvl="6" w:tplc="0409000F" w:tentative="1">
+      <w:start w:val="1"/>
+      <w:numFmt w:val="decimal"/>
+      <w:lvlText w:val="%7."/>
+      <w:lvlJc w:val="left"/>
+      <w:pPr>
+        <w:ind w:left="5040" w:hanging="360"/>
+      </w:pPr>
+    </w:lvl>
+    <w:lvl w:ilvl="7" w:tplc="04090019" w:tentative="1">
+      <w:start w:val="1"/>
+      <w:numFmt w:val="lowerLetter"/>
+      <w:lvlText w:val="%8."/>
+      <w:lvlJc w:val="left"/>
+      <w:pPr>
+        <w:ind w:left="5760" w:hanging="360"/>
+      </w:pPr>
+    </w:lvl>
+    <w:lvl w:ilvl="8" w:tplc="0409001B" w:tentative="1">
+      <w:start w:val="1"/>
+      <w:numFmt w:val="lowerRoman"/>
+      <w:lvlText w:val="%9."/>
+      <w:lvlJc w:val="right"/>
+      <w:pPr>
+        <w:ind w:left="6480" w:hanging="180"/>
+      </w:pPr>
+    </w:lvl>
+  </w:abstractNum>
+  <w:abstractNum w:abstractNumId="7" w15:restartNumberingAfterBreak="0">
     <w:nsid w:val="51114384"/>
     <w:multiLevelType w:val="hybridMultilevel"/>
     <w:tmpl w:val="D9E81FA6"/>
@@ -3410,7 +2782,7 @@
       </w:pPr>
     </w:lvl>
   </w:abstractNum>
-  <w:abstractNum w:abstractNumId="6" w15:restartNumberingAfterBreak="0">
+  <w:abstractNum w:abstractNumId="8" w15:restartNumberingAfterBreak="0">
     <w:nsid w:val="6842707E"/>
     <w:multiLevelType w:val="hybridMultilevel"/>
     <w:tmpl w:val="9E00DFFC"/>
@@ -3496,7 +2868,7 @@
       </w:pPr>
     </w:lvl>
   </w:abstractNum>
-  <w:abstractNum w:abstractNumId="7" w15:restartNumberingAfterBreak="0">
+  <w:abstractNum w:abstractNumId="9" w15:restartNumberingAfterBreak="0">
     <w:nsid w:val="771E0A6A"/>
     <w:multiLevelType w:val="hybridMultilevel"/>
     <w:tmpl w:val="885CA268"/>
@@ -3637,28 +3009,34 @@
     </w:lvl>
   </w:abstractNum>
   <w:num w:numId="1" w16cid:durableId="1570964963">
-    <w:abstractNumId w:val="7"/>
+    <w:abstractNumId w:val="9"/>
   </w:num>
   <w:num w:numId="2" w16cid:durableId="1688485812">
-    <w:abstractNumId w:val="3"/>
+    <w:abstractNumId w:val="4"/>
   </w:num>
   <w:num w:numId="3" w16cid:durableId="1578903910">
     <w:abstractNumId w:val="0"/>
   </w:num>
   <w:num w:numId="4" w16cid:durableId="1865552083">
-    <w:abstractNumId w:val="6"/>
+    <w:abstractNumId w:val="8"/>
   </w:num>
   <w:num w:numId="5" w16cid:durableId="333074985">
     <w:abstractNumId w:val="1"/>
   </w:num>
   <w:num w:numId="6" w16cid:durableId="22757671">
-    <w:abstractNumId w:val="2"/>
+    <w:abstractNumId w:val="3"/>
   </w:num>
   <w:num w:numId="7" w16cid:durableId="2040467815">
-    <w:abstractNumId w:val="4"/>
+    <w:abstractNumId w:val="5"/>
   </w:num>
   <w:num w:numId="8" w16cid:durableId="1840997534">
-    <w:abstractNumId w:val="5"/>
+    <w:abstractNumId w:val="7"/>
+  </w:num>
+  <w:num w:numId="9" w16cid:durableId="2123373511">
+    <w:abstractNumId w:val="6"/>
+  </w:num>
+  <w:num w:numId="10" w16cid:durableId="358236265">
+    <w:abstractNumId w:val="2"/>
   </w:num>
 </w:numbering>
 </file>
@@ -4327,6 +3705,17 @@
       <w:spacing w:before="100" w:beforeAutospacing="1" w:after="100" w:afterAutospacing="1"/>
     </w:pPr>
   </w:style>
+  <w:style w:type="character" w:styleId="Emphasis">
+    <w:name w:val="Emphasis"/>
+    <w:basedOn w:val="DefaultParagraphFont"/>
+    <w:uiPriority w:val="20"/>
+    <w:qFormat/>
+    <w:rsid w:val="00A87E26"/>
+    <w:rPr>
+      <w:i/>
+      <w:iCs/>
+    </w:rPr>
+  </w:style>
 </w:styles>
 </file>
 

</xml_diff>